<commit_message>
Process Flow: detailed core workflows documented
</commit_message>
<xml_diff>
--- a/Documents/Process Flow Documentation.docx
+++ b/Documents/Process Flow Documentation.docx
@@ -67,7 +67,7 @@
           <w:noProof/>
         </w:rPr>
         <w:drawing>
-          <wp:inline distT="0" distB="0" distL="0" distR="0" wp14:anchorId="61C30F03" wp14:editId="1323DDC1">
+          <wp:inline distT="0" distB="0" distL="0" distR="0" wp14:anchorId="03D766F6" wp14:editId="79959699">
             <wp:extent cx="4203700" cy="5751830"/>
             <wp:effectExtent l="0" t="0" r="6350" b="1270"/>
             <wp:docPr id="1828612862" name="Picture 1"/>
@@ -153,7 +153,7 @@
           <w:noProof/>
         </w:rPr>
         <w:drawing>
-          <wp:inline distT="0" distB="0" distL="0" distR="0" wp14:anchorId="61FEEBA9" wp14:editId="0BA3953A">
+          <wp:inline distT="0" distB="0" distL="0" distR="0" wp14:anchorId="7ABF645D" wp14:editId="1B7A3C7F">
             <wp:extent cx="3257550" cy="7505700"/>
             <wp:effectExtent l="0" t="0" r="0" b="0"/>
             <wp:docPr id="8270746" name="Picture 1"/>
@@ -243,7 +243,7 @@
           <w:noProof/>
         </w:rPr>
         <w:drawing>
-          <wp:inline distT="0" distB="0" distL="0" distR="0" wp14:anchorId="1DA09BF4" wp14:editId="358B96DD">
+          <wp:inline distT="0" distB="0" distL="0" distR="0" wp14:anchorId="3B6F9F97" wp14:editId="444A3A53">
             <wp:extent cx="5943600" cy="1879600"/>
             <wp:effectExtent l="0" t="0" r="0" b="6350"/>
             <wp:docPr id="1858614678" name="Picture 1"/>
@@ -314,7 +314,7 @@
         </w:rPr>
         <w:lastRenderedPageBreak/>
         <w:drawing>
-          <wp:inline distT="0" distB="0" distL="0" distR="0" wp14:anchorId="4727711B" wp14:editId="4F2AE3F6">
+          <wp:inline distT="0" distB="0" distL="0" distR="0" wp14:anchorId="6EAC4D27" wp14:editId="6318CA8D">
             <wp:extent cx="3575050" cy="7505700"/>
             <wp:effectExtent l="0" t="0" r="6350" b="0"/>
             <wp:docPr id="1041203157" name="Picture 1"/>
@@ -360,6 +360,237 @@
       </w:r>
       <w:r>
         <w:t> – Showing the multi-layered validation process with decision points at each stage</w:t>
+      </w:r>
+    </w:p>
+    <w:p>
+      <w:pPr>
+        <w:rPr>
+          <w:b/>
+          <w:bCs/>
+        </w:rPr>
+      </w:pPr>
+      <w:r>
+        <w:rPr>
+          <w:b/>
+          <w:bCs/>
+        </w:rPr>
+        <w:lastRenderedPageBreak/>
+        <w:t>4.0 Model Orchestration &amp; Intelligent Routing</w:t>
+      </w:r>
+    </w:p>
+    <w:p>
+      <w:r>
+        <w:t>The system intelligently routes each request based on vehicle characteristics, data quality, and user requirements.</w:t>
+      </w:r>
+    </w:p>
+    <w:p>
+      <w:pPr>
+        <w:jc w:val="center"/>
+      </w:pPr>
+      <w:r>
+        <w:rPr>
+          <w:noProof/>
+        </w:rPr>
+        <w:drawing>
+          <wp:inline distT="0" distB="0" distL="0" distR="0" wp14:anchorId="491F66F4" wp14:editId="54BD6F6A">
+            <wp:extent cx="3676650" cy="6629400"/>
+            <wp:effectExtent l="0" t="0" r="0" b="0"/>
+            <wp:docPr id="1691600008" name="Picture 1"/>
+            <wp:cNvGraphicFramePr>
+              <a:graphicFrameLocks xmlns:a="http://schemas.openxmlformats.org/drawingml/2006/main" noChangeAspect="1"/>
+            </wp:cNvGraphicFramePr>
+            <a:graphic xmlns:a="http://schemas.openxmlformats.org/drawingml/2006/main">
+              <a:graphicData uri="http://schemas.openxmlformats.org/drawingml/2006/picture">
+                <pic:pic xmlns:pic="http://schemas.openxmlformats.org/drawingml/2006/picture">
+                  <pic:nvPicPr>
+                    <pic:cNvPr id="1691600008" name=""/>
+                    <pic:cNvPicPr/>
+                  </pic:nvPicPr>
+                  <pic:blipFill>
+                    <a:blip r:embed="rId8"/>
+                    <a:stretch>
+                      <a:fillRect/>
+                    </a:stretch>
+                  </pic:blipFill>
+                  <pic:spPr>
+                    <a:xfrm>
+                      <a:off x="0" y="0"/>
+                      <a:ext cx="3679051" cy="6633730"/>
+                    </a:xfrm>
+                    <a:prstGeom prst="rect">
+                      <a:avLst/>
+                    </a:prstGeom>
+                  </pic:spPr>
+                </pic:pic>
+              </a:graphicData>
+            </a:graphic>
+          </wp:inline>
+        </w:drawing>
+      </w:r>
+    </w:p>
+    <w:p>
+      <w:r>
+        <w:rPr>
+          <w:i/>
+          <w:iCs/>
+        </w:rPr>
+        <w:t>Diagram 5: Intelligent Model Routing</w:t>
+      </w:r>
+      <w:r>
+        <w:t> – Visualizing how the system selects the optimal prediction approach</w:t>
+      </w:r>
+    </w:p>
+    <w:p>
+      <w:pPr>
+        <w:rPr>
+          <w:b/>
+          <w:bCs/>
+        </w:rPr>
+      </w:pPr>
+      <w:r>
+        <w:rPr>
+          <w:b/>
+          <w:bCs/>
+        </w:rPr>
+        <w:lastRenderedPageBreak/>
+        <w:t>5.0 Statistical Modeling Pipeline</w:t>
+      </w:r>
+    </w:p>
+    <w:p>
+      <w:r>
+        <w:t>The statistical path employs ensemble learning with market-aware adjustments for stable, reproducible predictions.</w:t>
+      </w:r>
+    </w:p>
+    <w:p>
+      <w:pPr>
+        <w:jc w:val="center"/>
+      </w:pPr>
+      <w:r>
+        <w:rPr>
+          <w:noProof/>
+        </w:rPr>
+        <w:drawing>
+          <wp:inline distT="0" distB="0" distL="0" distR="0" wp14:anchorId="02680802" wp14:editId="6C07E7AD">
+            <wp:extent cx="4044950" cy="6199505"/>
+            <wp:effectExtent l="0" t="0" r="0" b="0"/>
+            <wp:docPr id="195446965" name="Picture 1"/>
+            <wp:cNvGraphicFramePr>
+              <a:graphicFrameLocks xmlns:a="http://schemas.openxmlformats.org/drawingml/2006/main" noChangeAspect="1"/>
+            </wp:cNvGraphicFramePr>
+            <a:graphic xmlns:a="http://schemas.openxmlformats.org/drawingml/2006/main">
+              <a:graphicData uri="http://schemas.openxmlformats.org/drawingml/2006/picture">
+                <pic:pic xmlns:pic="http://schemas.openxmlformats.org/drawingml/2006/picture">
+                  <pic:nvPicPr>
+                    <pic:cNvPr id="195446965" name=""/>
+                    <pic:cNvPicPr/>
+                  </pic:nvPicPr>
+                  <pic:blipFill>
+                    <a:blip r:embed="rId9"/>
+                    <a:stretch>
+                      <a:fillRect/>
+                    </a:stretch>
+                  </pic:blipFill>
+                  <pic:spPr>
+                    <a:xfrm>
+                      <a:off x="0" y="0"/>
+                      <a:ext cx="4046470" cy="6201835"/>
+                    </a:xfrm>
+                    <a:prstGeom prst="rect">
+                      <a:avLst/>
+                    </a:prstGeom>
+                  </pic:spPr>
+                </pic:pic>
+              </a:graphicData>
+            </a:graphic>
+          </wp:inline>
+        </w:drawing>
+      </w:r>
+    </w:p>
+    <w:p>
+      <w:r>
+        <w:rPr>
+          <w:i/>
+          <w:iCs/>
+        </w:rPr>
+        <w:t>Diagram 6: Statistical Modeling Pipeline</w:t>
+      </w:r>
+      <w:r>
+        <w:t> – Detailed view of the ensemble approach with market integration</w:t>
+      </w:r>
+    </w:p>
+    <w:p>
+      <w:pPr>
+        <w:rPr>
+          <w:b/>
+          <w:bCs/>
+        </w:rPr>
+      </w:pPr>
+      <w:r>
+        <w:rPr>
+          <w:b/>
+          <w:bCs/>
+        </w:rPr>
+        <w:t>6.0 LLM Reasoning Process</w:t>
+      </w:r>
+    </w:p>
+    <w:p>
+      <w:r>
+        <w:lastRenderedPageBreak/>
+        <w:t>For complex cases requiring contextual understanding, the LLM path simulates expert appraisal reasoning.</w:t>
+      </w:r>
+    </w:p>
+    <w:p>
+      <w:r>
+        <w:rPr>
+          <w:noProof/>
+        </w:rPr>
+        <w:drawing>
+          <wp:inline distT="0" distB="0" distL="0" distR="0" wp14:anchorId="064FC579" wp14:editId="3D577379">
+            <wp:extent cx="5943600" cy="1555750"/>
+            <wp:effectExtent l="0" t="0" r="0" b="6350"/>
+            <wp:docPr id="999379422" name="Picture 1"/>
+            <wp:cNvGraphicFramePr>
+              <a:graphicFrameLocks xmlns:a="http://schemas.openxmlformats.org/drawingml/2006/main" noChangeAspect="1"/>
+            </wp:cNvGraphicFramePr>
+            <a:graphic xmlns:a="http://schemas.openxmlformats.org/drawingml/2006/main">
+              <a:graphicData uri="http://schemas.openxmlformats.org/drawingml/2006/picture">
+                <pic:pic xmlns:pic="http://schemas.openxmlformats.org/drawingml/2006/picture">
+                  <pic:nvPicPr>
+                    <pic:cNvPr id="999379422" name=""/>
+                    <pic:cNvPicPr/>
+                  </pic:nvPicPr>
+                  <pic:blipFill>
+                    <a:blip r:embed="rId10"/>
+                    <a:stretch>
+                      <a:fillRect/>
+                    </a:stretch>
+                  </pic:blipFill>
+                  <pic:spPr>
+                    <a:xfrm>
+                      <a:off x="0" y="0"/>
+                      <a:ext cx="5943600" cy="1555750"/>
+                    </a:xfrm>
+                    <a:prstGeom prst="rect">
+                      <a:avLst/>
+                    </a:prstGeom>
+                  </pic:spPr>
+                </pic:pic>
+              </a:graphicData>
+            </a:graphic>
+          </wp:inline>
+        </w:drawing>
+      </w:r>
+    </w:p>
+    <w:p>
+      <w:r>
+        <w:rPr>
+          <w:i/>
+          <w:iCs/>
+        </w:rPr>
+        <w:t>Diagram 7: LLM Reasoning Pathway</w:t>
+      </w:r>
+      <w:r>
+        <w:t> – Showing how multiple context layers inform the reasoning process</w:t>
       </w:r>
     </w:p>
     <w:p/>
@@ -773,7 +1004,7 @@
   <w:style w:type="paragraph" w:default="1" w:styleId="Normal">
     <w:name w:val="Normal"/>
     <w:qFormat/>
-    <w:rsid w:val="000E0DDC"/>
+    <w:rsid w:val="009E4210"/>
   </w:style>
   <w:style w:type="paragraph" w:styleId="Heading1">
     <w:name w:val="heading 1"/>
@@ -782,7 +1013,7 @@
     <w:link w:val="Heading1Char"/>
     <w:uiPriority w:val="9"/>
     <w:qFormat/>
-    <w:rsid w:val="000E0DDC"/>
+    <w:rsid w:val="009E4210"/>
     <w:pPr>
       <w:keepNext/>
       <w:keepLines/>
@@ -805,7 +1036,7 @@
     <w:semiHidden/>
     <w:unhideWhenUsed/>
     <w:qFormat/>
-    <w:rsid w:val="000E0DDC"/>
+    <w:rsid w:val="009E4210"/>
     <w:pPr>
       <w:keepNext/>
       <w:keepLines/>
@@ -828,7 +1059,7 @@
     <w:semiHidden/>
     <w:unhideWhenUsed/>
     <w:qFormat/>
-    <w:rsid w:val="000E0DDC"/>
+    <w:rsid w:val="009E4210"/>
     <w:pPr>
       <w:keepNext/>
       <w:keepLines/>
@@ -851,7 +1082,7 @@
     <w:semiHidden/>
     <w:unhideWhenUsed/>
     <w:qFormat/>
-    <w:rsid w:val="000E0DDC"/>
+    <w:rsid w:val="009E4210"/>
     <w:pPr>
       <w:keepNext/>
       <w:keepLines/>
@@ -874,7 +1105,7 @@
     <w:semiHidden/>
     <w:unhideWhenUsed/>
     <w:qFormat/>
-    <w:rsid w:val="000E0DDC"/>
+    <w:rsid w:val="009E4210"/>
     <w:pPr>
       <w:keepNext/>
       <w:keepLines/>
@@ -895,7 +1126,7 @@
     <w:semiHidden/>
     <w:unhideWhenUsed/>
     <w:qFormat/>
-    <w:rsid w:val="000E0DDC"/>
+    <w:rsid w:val="009E4210"/>
     <w:pPr>
       <w:keepNext/>
       <w:keepLines/>
@@ -918,7 +1149,7 @@
     <w:semiHidden/>
     <w:unhideWhenUsed/>
     <w:qFormat/>
-    <w:rsid w:val="000E0DDC"/>
+    <w:rsid w:val="009E4210"/>
     <w:pPr>
       <w:keepNext/>
       <w:keepLines/>
@@ -939,7 +1170,7 @@
     <w:semiHidden/>
     <w:unhideWhenUsed/>
     <w:qFormat/>
-    <w:rsid w:val="000E0DDC"/>
+    <w:rsid w:val="009E4210"/>
     <w:pPr>
       <w:keepNext/>
       <w:keepLines/>
@@ -962,7 +1193,7 @@
     <w:semiHidden/>
     <w:unhideWhenUsed/>
     <w:qFormat/>
-    <w:rsid w:val="000E0DDC"/>
+    <w:rsid w:val="009E4210"/>
     <w:pPr>
       <w:keepNext/>
       <w:keepLines/>
@@ -1006,7 +1237,7 @@
     <w:basedOn w:val="DefaultParagraphFont"/>
     <w:link w:val="Heading1"/>
     <w:uiPriority w:val="9"/>
-    <w:rsid w:val="000E0DDC"/>
+    <w:rsid w:val="009E4210"/>
     <w:rPr>
       <w:rFonts w:asciiTheme="majorHAnsi" w:eastAsiaTheme="majorEastAsia" w:hAnsiTheme="majorHAnsi" w:cstheme="majorBidi"/>
       <w:color w:val="2F5496" w:themeColor="accent1" w:themeShade="BF"/>
@@ -1020,7 +1251,7 @@
     <w:link w:val="Heading2"/>
     <w:uiPriority w:val="9"/>
     <w:semiHidden/>
-    <w:rsid w:val="000E0DDC"/>
+    <w:rsid w:val="009E4210"/>
     <w:rPr>
       <w:rFonts w:asciiTheme="majorHAnsi" w:eastAsiaTheme="majorEastAsia" w:hAnsiTheme="majorHAnsi" w:cstheme="majorBidi"/>
       <w:color w:val="2F5496" w:themeColor="accent1" w:themeShade="BF"/>
@@ -1034,7 +1265,7 @@
     <w:link w:val="Heading3"/>
     <w:uiPriority w:val="9"/>
     <w:semiHidden/>
-    <w:rsid w:val="000E0DDC"/>
+    <w:rsid w:val="009E4210"/>
     <w:rPr>
       <w:rFonts w:eastAsiaTheme="majorEastAsia" w:cstheme="majorBidi"/>
       <w:color w:val="2F5496" w:themeColor="accent1" w:themeShade="BF"/>
@@ -1048,7 +1279,7 @@
     <w:link w:val="Heading4"/>
     <w:uiPriority w:val="9"/>
     <w:semiHidden/>
-    <w:rsid w:val="000E0DDC"/>
+    <w:rsid w:val="009E4210"/>
     <w:rPr>
       <w:rFonts w:eastAsiaTheme="majorEastAsia" w:cstheme="majorBidi"/>
       <w:i/>
@@ -1062,7 +1293,7 @@
     <w:link w:val="Heading5"/>
     <w:uiPriority w:val="9"/>
     <w:semiHidden/>
-    <w:rsid w:val="000E0DDC"/>
+    <w:rsid w:val="009E4210"/>
     <w:rPr>
       <w:rFonts w:eastAsiaTheme="majorEastAsia" w:cstheme="majorBidi"/>
       <w:color w:val="2F5496" w:themeColor="accent1" w:themeShade="BF"/>
@@ -1074,7 +1305,7 @@
     <w:link w:val="Heading6"/>
     <w:uiPriority w:val="9"/>
     <w:semiHidden/>
-    <w:rsid w:val="000E0DDC"/>
+    <w:rsid w:val="009E4210"/>
     <w:rPr>
       <w:rFonts w:eastAsiaTheme="majorEastAsia" w:cstheme="majorBidi"/>
       <w:i/>
@@ -1088,7 +1319,7 @@
     <w:link w:val="Heading7"/>
     <w:uiPriority w:val="9"/>
     <w:semiHidden/>
-    <w:rsid w:val="000E0DDC"/>
+    <w:rsid w:val="009E4210"/>
     <w:rPr>
       <w:rFonts w:eastAsiaTheme="majorEastAsia" w:cstheme="majorBidi"/>
       <w:color w:val="595959" w:themeColor="text1" w:themeTint="A6"/>
@@ -1100,7 +1331,7 @@
     <w:link w:val="Heading8"/>
     <w:uiPriority w:val="9"/>
     <w:semiHidden/>
-    <w:rsid w:val="000E0DDC"/>
+    <w:rsid w:val="009E4210"/>
     <w:rPr>
       <w:rFonts w:eastAsiaTheme="majorEastAsia" w:cstheme="majorBidi"/>
       <w:i/>
@@ -1114,7 +1345,7 @@
     <w:link w:val="Heading9"/>
     <w:uiPriority w:val="9"/>
     <w:semiHidden/>
-    <w:rsid w:val="000E0DDC"/>
+    <w:rsid w:val="009E4210"/>
     <w:rPr>
       <w:rFonts w:eastAsiaTheme="majorEastAsia" w:cstheme="majorBidi"/>
       <w:color w:val="272727" w:themeColor="text1" w:themeTint="D8"/>
@@ -1127,7 +1358,7 @@
     <w:link w:val="TitleChar"/>
     <w:uiPriority w:val="10"/>
     <w:qFormat/>
-    <w:rsid w:val="000E0DDC"/>
+    <w:rsid w:val="009E4210"/>
     <w:pPr>
       <w:spacing w:after="80" w:line="240" w:lineRule="auto"/>
       <w:contextualSpacing/>
@@ -1145,7 +1376,7 @@
     <w:basedOn w:val="DefaultParagraphFont"/>
     <w:link w:val="Title"/>
     <w:uiPriority w:val="10"/>
-    <w:rsid w:val="000E0DDC"/>
+    <w:rsid w:val="009E4210"/>
     <w:rPr>
       <w:rFonts w:asciiTheme="majorHAnsi" w:eastAsiaTheme="majorEastAsia" w:hAnsiTheme="majorHAnsi" w:cstheme="majorBidi"/>
       <w:spacing w:val="-10"/>
@@ -1161,7 +1392,7 @@
     <w:link w:val="SubtitleChar"/>
     <w:uiPriority w:val="11"/>
     <w:qFormat/>
-    <w:rsid w:val="000E0DDC"/>
+    <w:rsid w:val="009E4210"/>
     <w:pPr>
       <w:numPr>
         <w:ilvl w:val="1"/>
@@ -1180,7 +1411,7 @@
     <w:basedOn w:val="DefaultParagraphFont"/>
     <w:link w:val="Subtitle"/>
     <w:uiPriority w:val="11"/>
-    <w:rsid w:val="000E0DDC"/>
+    <w:rsid w:val="009E4210"/>
     <w:rPr>
       <w:rFonts w:eastAsiaTheme="majorEastAsia" w:cstheme="majorBidi"/>
       <w:color w:val="595959" w:themeColor="text1" w:themeTint="A6"/>
@@ -1196,7 +1427,7 @@
     <w:link w:val="QuoteChar"/>
     <w:uiPriority w:val="29"/>
     <w:qFormat/>
-    <w:rsid w:val="000E0DDC"/>
+    <w:rsid w:val="009E4210"/>
     <w:pPr>
       <w:spacing w:before="160"/>
       <w:jc w:val="center"/>
@@ -1212,7 +1443,7 @@
     <w:basedOn w:val="DefaultParagraphFont"/>
     <w:link w:val="Quote"/>
     <w:uiPriority w:val="29"/>
-    <w:rsid w:val="000E0DDC"/>
+    <w:rsid w:val="009E4210"/>
     <w:rPr>
       <w:i/>
       <w:iCs/>
@@ -1224,7 +1455,7 @@
     <w:basedOn w:val="Normal"/>
     <w:uiPriority w:val="34"/>
     <w:qFormat/>
-    <w:rsid w:val="000E0DDC"/>
+    <w:rsid w:val="009E4210"/>
     <w:pPr>
       <w:ind w:left="720"/>
       <w:contextualSpacing/>
@@ -1235,7 +1466,7 @@
     <w:basedOn w:val="DefaultParagraphFont"/>
     <w:uiPriority w:val="21"/>
     <w:qFormat/>
-    <w:rsid w:val="000E0DDC"/>
+    <w:rsid w:val="009E4210"/>
     <w:rPr>
       <w:i/>
       <w:iCs/>
@@ -1249,7 +1480,7 @@
     <w:link w:val="IntenseQuoteChar"/>
     <w:uiPriority w:val="30"/>
     <w:qFormat/>
-    <w:rsid w:val="000E0DDC"/>
+    <w:rsid w:val="009E4210"/>
     <w:pPr>
       <w:pBdr>
         <w:top w:val="single" w:sz="4" w:space="10" w:color="2F5496" w:themeColor="accent1" w:themeShade="BF"/>
@@ -1270,7 +1501,7 @@
     <w:basedOn w:val="DefaultParagraphFont"/>
     <w:link w:val="IntenseQuote"/>
     <w:uiPriority w:val="30"/>
-    <w:rsid w:val="000E0DDC"/>
+    <w:rsid w:val="009E4210"/>
     <w:rPr>
       <w:i/>
       <w:iCs/>
@@ -1282,7 +1513,7 @@
     <w:basedOn w:val="DefaultParagraphFont"/>
     <w:uiPriority w:val="32"/>
     <w:qFormat/>
-    <w:rsid w:val="000E0DDC"/>
+    <w:rsid w:val="009E4210"/>
     <w:rPr>
       <w:b/>
       <w:bCs/>

</xml_diff>

<commit_message>
Process Flow: data flow and exception handling defined
</commit_message>
<xml_diff>
--- a/Documents/Process Flow Documentation.docx
+++ b/Documents/Process Flow Documentation.docx
@@ -67,7 +67,7 @@
           <w:noProof/>
         </w:rPr>
         <w:drawing>
-          <wp:inline distT="0" distB="0" distL="0" distR="0" wp14:anchorId="03D766F6" wp14:editId="79959699">
+          <wp:inline distT="0" distB="0" distL="0" distR="0" wp14:anchorId="2E970A21" wp14:editId="736C65F5">
             <wp:extent cx="4203700" cy="5751830"/>
             <wp:effectExtent l="0" t="0" r="6350" b="1270"/>
             <wp:docPr id="1828612862" name="Picture 1"/>
@@ -153,7 +153,7 @@
           <w:noProof/>
         </w:rPr>
         <w:drawing>
-          <wp:inline distT="0" distB="0" distL="0" distR="0" wp14:anchorId="7ABF645D" wp14:editId="1B7A3C7F">
+          <wp:inline distT="0" distB="0" distL="0" distR="0" wp14:anchorId="20905D45" wp14:editId="5D56DDE1">
             <wp:extent cx="3257550" cy="7505700"/>
             <wp:effectExtent l="0" t="0" r="0" b="0"/>
             <wp:docPr id="8270746" name="Picture 1"/>
@@ -243,7 +243,7 @@
           <w:noProof/>
         </w:rPr>
         <w:drawing>
-          <wp:inline distT="0" distB="0" distL="0" distR="0" wp14:anchorId="3B6F9F97" wp14:editId="444A3A53">
+          <wp:inline distT="0" distB="0" distL="0" distR="0" wp14:anchorId="688AFB52" wp14:editId="36D858EC">
             <wp:extent cx="5943600" cy="1879600"/>
             <wp:effectExtent l="0" t="0" r="0" b="6350"/>
             <wp:docPr id="1858614678" name="Picture 1"/>
@@ -314,7 +314,7 @@
         </w:rPr>
         <w:lastRenderedPageBreak/>
         <w:drawing>
-          <wp:inline distT="0" distB="0" distL="0" distR="0" wp14:anchorId="6EAC4D27" wp14:editId="6318CA8D">
+          <wp:inline distT="0" distB="0" distL="0" distR="0" wp14:anchorId="24D8314C" wp14:editId="14E8091A">
             <wp:extent cx="3575050" cy="7505700"/>
             <wp:effectExtent l="0" t="0" r="6350" b="0"/>
             <wp:docPr id="1041203157" name="Picture 1"/>
@@ -392,7 +392,7 @@
           <w:noProof/>
         </w:rPr>
         <w:drawing>
-          <wp:inline distT="0" distB="0" distL="0" distR="0" wp14:anchorId="491F66F4" wp14:editId="54BD6F6A">
+          <wp:inline distT="0" distB="0" distL="0" distR="0" wp14:anchorId="24B1F1C7" wp14:editId="59953622">
             <wp:extent cx="3676650" cy="6629400"/>
             <wp:effectExtent l="0" t="0" r="0" b="0"/>
             <wp:docPr id="1691600008" name="Picture 1"/>
@@ -470,7 +470,7 @@
           <w:noProof/>
         </w:rPr>
         <w:drawing>
-          <wp:inline distT="0" distB="0" distL="0" distR="0" wp14:anchorId="02680802" wp14:editId="6C07E7AD">
+          <wp:inline distT="0" distB="0" distL="0" distR="0" wp14:anchorId="4C4AA432" wp14:editId="6689F6F1">
             <wp:extent cx="4044950" cy="6199505"/>
             <wp:effectExtent l="0" t="0" r="0" b="0"/>
             <wp:docPr id="195446965" name="Picture 1"/>
@@ -545,7 +545,7 @@
           <w:noProof/>
         </w:rPr>
         <w:drawing>
-          <wp:inline distT="0" distB="0" distL="0" distR="0" wp14:anchorId="064FC579" wp14:editId="3D577379">
+          <wp:inline distT="0" distB="0" distL="0" distR="0" wp14:anchorId="55D36127" wp14:editId="2942FAB3">
             <wp:extent cx="5943600" cy="1555750"/>
             <wp:effectExtent l="0" t="0" r="0" b="6350"/>
             <wp:docPr id="999379422" name="Picture 1"/>
@@ -591,6 +591,311 @@
       </w:r>
       <w:r>
         <w:t> – Showing how multiple context layers inform the reasoning process</w:t>
+      </w:r>
+    </w:p>
+    <w:p>
+      <w:pPr>
+        <w:rPr>
+          <w:b/>
+          <w:bCs/>
+        </w:rPr>
+      </w:pPr>
+      <w:r>
+        <w:rPr>
+          <w:b/>
+          <w:bCs/>
+        </w:rPr>
+        <w:t>7.0 Prediction Synthesis &amp; Output Generation</w:t>
+      </w:r>
+    </w:p>
+    <w:p>
+      <w:r>
+        <w:t>Both prediction paths converge into a unified output system that ensures consistency and transparency.</w:t>
+      </w:r>
+    </w:p>
+    <w:p>
+      <w:pPr>
+        <w:jc w:val="center"/>
+      </w:pPr>
+      <w:r>
+        <w:rPr>
+          <w:noProof/>
+        </w:rPr>
+        <w:drawing>
+          <wp:inline distT="0" distB="0" distL="0" distR="0" wp14:anchorId="09985D3A" wp14:editId="353D3663">
+            <wp:extent cx="3790950" cy="4254500"/>
+            <wp:effectExtent l="0" t="0" r="0" b="0"/>
+            <wp:docPr id="142670541" name="Picture 1"/>
+            <wp:cNvGraphicFramePr>
+              <a:graphicFrameLocks xmlns:a="http://schemas.openxmlformats.org/drawingml/2006/main" noChangeAspect="1"/>
+            </wp:cNvGraphicFramePr>
+            <a:graphic xmlns:a="http://schemas.openxmlformats.org/drawingml/2006/main">
+              <a:graphicData uri="http://schemas.openxmlformats.org/drawingml/2006/picture">
+                <pic:pic xmlns:pic="http://schemas.openxmlformats.org/drawingml/2006/picture">
+                  <pic:nvPicPr>
+                    <pic:cNvPr id="142670541" name=""/>
+                    <pic:cNvPicPr/>
+                  </pic:nvPicPr>
+                  <pic:blipFill>
+                    <a:blip r:embed="rId11"/>
+                    <a:stretch>
+                      <a:fillRect/>
+                    </a:stretch>
+                  </pic:blipFill>
+                  <pic:spPr>
+                    <a:xfrm>
+                      <a:off x="0" y="0"/>
+                      <a:ext cx="3792501" cy="4256241"/>
+                    </a:xfrm>
+                    <a:prstGeom prst="rect">
+                      <a:avLst/>
+                    </a:prstGeom>
+                  </pic:spPr>
+                </pic:pic>
+              </a:graphicData>
+            </a:graphic>
+          </wp:inline>
+        </w:drawing>
+      </w:r>
+    </w:p>
+    <w:p>
+      <w:r>
+        <w:rPr>
+          <w:i/>
+          <w:iCs/>
+        </w:rPr>
+        <w:lastRenderedPageBreak/>
+        <w:t>Diagram 8: Prediction Synthesis &amp; Delivery</w:t>
+      </w:r>
+      <w:r>
+        <w:t> – Illustrating how different prediction outputs are reconciled and formatted</w:t>
+      </w:r>
+    </w:p>
+    <w:p>
+      <w:pPr>
+        <w:rPr>
+          <w:b/>
+          <w:bCs/>
+        </w:rPr>
+      </w:pPr>
+      <w:r>
+        <w:rPr>
+          <w:b/>
+          <w:bCs/>
+        </w:rPr>
+        <w:t>8.0 Continuous Learning &amp; System Evolution</w:t>
+      </w:r>
+    </w:p>
+    <w:p>
+      <w:r>
+        <w:t>The system incorporates feedback at multiple points to continuously refine its predictions.</w:t>
+      </w:r>
+    </w:p>
+    <w:p>
+      <w:pPr>
+        <w:jc w:val="center"/>
+      </w:pPr>
+      <w:r>
+        <w:rPr>
+          <w:noProof/>
+        </w:rPr>
+        <w:drawing>
+          <wp:inline distT="0" distB="0" distL="0" distR="0" wp14:anchorId="085C5646" wp14:editId="59667AE5">
+            <wp:extent cx="4552950" cy="6546711"/>
+            <wp:effectExtent l="0" t="0" r="0" b="6985"/>
+            <wp:docPr id="794886150" name="Picture 1"/>
+            <wp:cNvGraphicFramePr>
+              <a:graphicFrameLocks xmlns:a="http://schemas.openxmlformats.org/drawingml/2006/main" noChangeAspect="1"/>
+            </wp:cNvGraphicFramePr>
+            <a:graphic xmlns:a="http://schemas.openxmlformats.org/drawingml/2006/main">
+              <a:graphicData uri="http://schemas.openxmlformats.org/drawingml/2006/picture">
+                <pic:pic xmlns:pic="http://schemas.openxmlformats.org/drawingml/2006/picture">
+                  <pic:nvPicPr>
+                    <pic:cNvPr id="794886150" name=""/>
+                    <pic:cNvPicPr/>
+                  </pic:nvPicPr>
+                  <pic:blipFill>
+                    <a:blip r:embed="rId12"/>
+                    <a:stretch>
+                      <a:fillRect/>
+                    </a:stretch>
+                  </pic:blipFill>
+                  <pic:spPr>
+                    <a:xfrm>
+                      <a:off x="0" y="0"/>
+                      <a:ext cx="4554149" cy="6548435"/>
+                    </a:xfrm>
+                    <a:prstGeom prst="rect">
+                      <a:avLst/>
+                    </a:prstGeom>
+                  </pic:spPr>
+                </pic:pic>
+              </a:graphicData>
+            </a:graphic>
+          </wp:inline>
+        </w:drawing>
+      </w:r>
+    </w:p>
+    <w:p>
+      <w:r>
+        <w:rPr>
+          <w:i/>
+          <w:iCs/>
+        </w:rPr>
+        <w:lastRenderedPageBreak/>
+        <w:t>Diagram 9: Continuous Learning Ecosystem</w:t>
+      </w:r>
+      <w:r>
+        <w:t> – Demonstrating how various feedback types drive system improvement</w:t>
+      </w:r>
+    </w:p>
+    <w:p>
+      <w:pPr>
+        <w:rPr>
+          <w:b/>
+          <w:bCs/>
+        </w:rPr>
+      </w:pPr>
+      <w:r>
+        <w:rPr>
+          <w:b/>
+          <w:bCs/>
+        </w:rPr>
+        <w:t>9.0 Error Handling &amp; System Resilience</w:t>
+      </w:r>
+    </w:p>
+    <w:p>
+      <w:r>
+        <w:t>A multi-layered approach ensures graceful degradation when components encounter issues.</w:t>
+      </w:r>
+    </w:p>
+    <w:p>
+      <w:r>
+        <w:rPr>
+          <w:noProof/>
+        </w:rPr>
+        <w:drawing>
+          <wp:inline distT="0" distB="0" distL="0" distR="0" wp14:anchorId="4B857743" wp14:editId="5A3D1789">
+            <wp:extent cx="5943600" cy="5859780"/>
+            <wp:effectExtent l="0" t="0" r="0" b="7620"/>
+            <wp:docPr id="242590134" name="Picture 1"/>
+            <wp:cNvGraphicFramePr>
+              <a:graphicFrameLocks xmlns:a="http://schemas.openxmlformats.org/drawingml/2006/main" noChangeAspect="1"/>
+            </wp:cNvGraphicFramePr>
+            <a:graphic xmlns:a="http://schemas.openxmlformats.org/drawingml/2006/main">
+              <a:graphicData uri="http://schemas.openxmlformats.org/drawingml/2006/picture">
+                <pic:pic xmlns:pic="http://schemas.openxmlformats.org/drawingml/2006/picture">
+                  <pic:nvPicPr>
+                    <pic:cNvPr id="242590134" name=""/>
+                    <pic:cNvPicPr/>
+                  </pic:nvPicPr>
+                  <pic:blipFill>
+                    <a:blip r:embed="rId13"/>
+                    <a:stretch>
+                      <a:fillRect/>
+                    </a:stretch>
+                  </pic:blipFill>
+                  <pic:spPr>
+                    <a:xfrm>
+                      <a:off x="0" y="0"/>
+                      <a:ext cx="5943600" cy="5859780"/>
+                    </a:xfrm>
+                    <a:prstGeom prst="rect">
+                      <a:avLst/>
+                    </a:prstGeom>
+                  </pic:spPr>
+                </pic:pic>
+              </a:graphicData>
+            </a:graphic>
+          </wp:inline>
+        </w:drawing>
+      </w:r>
+    </w:p>
+    <w:p>
+      <w:r>
+        <w:rPr>
+          <w:i/>
+          <w:iCs/>
+        </w:rPr>
+        <w:t>Diagram 10: Error Handling &amp; Resilience Flow</w:t>
+      </w:r>
+      <w:r>
+        <w:t> – Showing how different failure types trigger appropriate recovery strategies</w:t>
+      </w:r>
+    </w:p>
+    <w:p>
+      <w:pPr>
+        <w:rPr>
+          <w:b/>
+          <w:bCs/>
+        </w:rPr>
+      </w:pPr>
+      <w:r>
+        <w:rPr>
+          <w:b/>
+          <w:bCs/>
+        </w:rPr>
+        <w:t>10.0 Integration Architecture &amp; Deployment</w:t>
+      </w:r>
+    </w:p>
+    <w:p>
+      <w:r>
+        <w:lastRenderedPageBreak/>
+        <w:t>The system is designed for seamless integration with various client platforms while maintaining flexibility.</w:t>
+      </w:r>
+    </w:p>
+    <w:p>
+      <w:r>
+        <w:rPr>
+          <w:noProof/>
+        </w:rPr>
+        <w:drawing>
+          <wp:inline distT="0" distB="0" distL="0" distR="0" wp14:anchorId="74BCC692" wp14:editId="091ACD26">
+            <wp:extent cx="5943600" cy="1771650"/>
+            <wp:effectExtent l="0" t="0" r="0" b="0"/>
+            <wp:docPr id="842842652" name="Picture 1"/>
+            <wp:cNvGraphicFramePr>
+              <a:graphicFrameLocks xmlns:a="http://schemas.openxmlformats.org/drawingml/2006/main" noChangeAspect="1"/>
+            </wp:cNvGraphicFramePr>
+            <a:graphic xmlns:a="http://schemas.openxmlformats.org/drawingml/2006/main">
+              <a:graphicData uri="http://schemas.openxmlformats.org/drawingml/2006/picture">
+                <pic:pic xmlns:pic="http://schemas.openxmlformats.org/drawingml/2006/picture">
+                  <pic:nvPicPr>
+                    <pic:cNvPr id="842842652" name=""/>
+                    <pic:cNvPicPr/>
+                  </pic:nvPicPr>
+                  <pic:blipFill>
+                    <a:blip r:embed="rId14"/>
+                    <a:stretch>
+                      <a:fillRect/>
+                    </a:stretch>
+                  </pic:blipFill>
+                  <pic:spPr>
+                    <a:xfrm>
+                      <a:off x="0" y="0"/>
+                      <a:ext cx="5943600" cy="1771650"/>
+                    </a:xfrm>
+                    <a:prstGeom prst="rect">
+                      <a:avLst/>
+                    </a:prstGeom>
+                  </pic:spPr>
+                </pic:pic>
+              </a:graphicData>
+            </a:graphic>
+          </wp:inline>
+        </w:drawing>
+      </w:r>
+    </w:p>
+    <w:p>
+      <w:r>
+        <w:rPr>
+          <w:i/>
+          <w:iCs/>
+        </w:rPr>
+        <w:t>Diagram 11: Integration &amp; Deployment Architecture</w:t>
+      </w:r>
+      <w:r>
+        <w:t> – Illustrating how the system interfaces with diverse client platforms</w:t>
       </w:r>
     </w:p>
     <w:p/>
@@ -1004,7 +1309,7 @@
   <w:style w:type="paragraph" w:default="1" w:styleId="Normal">
     <w:name w:val="Normal"/>
     <w:qFormat/>
-    <w:rsid w:val="009E4210"/>
+    <w:rsid w:val="00436807"/>
   </w:style>
   <w:style w:type="paragraph" w:styleId="Heading1">
     <w:name w:val="heading 1"/>
@@ -1013,7 +1318,7 @@
     <w:link w:val="Heading1Char"/>
     <w:uiPriority w:val="9"/>
     <w:qFormat/>
-    <w:rsid w:val="009E4210"/>
+    <w:rsid w:val="00436807"/>
     <w:pPr>
       <w:keepNext/>
       <w:keepLines/>
@@ -1036,7 +1341,7 @@
     <w:semiHidden/>
     <w:unhideWhenUsed/>
     <w:qFormat/>
-    <w:rsid w:val="009E4210"/>
+    <w:rsid w:val="00436807"/>
     <w:pPr>
       <w:keepNext/>
       <w:keepLines/>
@@ -1059,7 +1364,7 @@
     <w:semiHidden/>
     <w:unhideWhenUsed/>
     <w:qFormat/>
-    <w:rsid w:val="009E4210"/>
+    <w:rsid w:val="00436807"/>
     <w:pPr>
       <w:keepNext/>
       <w:keepLines/>
@@ -1082,7 +1387,7 @@
     <w:semiHidden/>
     <w:unhideWhenUsed/>
     <w:qFormat/>
-    <w:rsid w:val="009E4210"/>
+    <w:rsid w:val="00436807"/>
     <w:pPr>
       <w:keepNext/>
       <w:keepLines/>
@@ -1105,7 +1410,7 @@
     <w:semiHidden/>
     <w:unhideWhenUsed/>
     <w:qFormat/>
-    <w:rsid w:val="009E4210"/>
+    <w:rsid w:val="00436807"/>
     <w:pPr>
       <w:keepNext/>
       <w:keepLines/>
@@ -1126,7 +1431,7 @@
     <w:semiHidden/>
     <w:unhideWhenUsed/>
     <w:qFormat/>
-    <w:rsid w:val="009E4210"/>
+    <w:rsid w:val="00436807"/>
     <w:pPr>
       <w:keepNext/>
       <w:keepLines/>
@@ -1149,7 +1454,7 @@
     <w:semiHidden/>
     <w:unhideWhenUsed/>
     <w:qFormat/>
-    <w:rsid w:val="009E4210"/>
+    <w:rsid w:val="00436807"/>
     <w:pPr>
       <w:keepNext/>
       <w:keepLines/>
@@ -1170,7 +1475,7 @@
     <w:semiHidden/>
     <w:unhideWhenUsed/>
     <w:qFormat/>
-    <w:rsid w:val="009E4210"/>
+    <w:rsid w:val="00436807"/>
     <w:pPr>
       <w:keepNext/>
       <w:keepLines/>
@@ -1193,7 +1498,7 @@
     <w:semiHidden/>
     <w:unhideWhenUsed/>
     <w:qFormat/>
-    <w:rsid w:val="009E4210"/>
+    <w:rsid w:val="00436807"/>
     <w:pPr>
       <w:keepNext/>
       <w:keepLines/>
@@ -1237,7 +1542,7 @@
     <w:basedOn w:val="DefaultParagraphFont"/>
     <w:link w:val="Heading1"/>
     <w:uiPriority w:val="9"/>
-    <w:rsid w:val="009E4210"/>
+    <w:rsid w:val="00436807"/>
     <w:rPr>
       <w:rFonts w:asciiTheme="majorHAnsi" w:eastAsiaTheme="majorEastAsia" w:hAnsiTheme="majorHAnsi" w:cstheme="majorBidi"/>
       <w:color w:val="2F5496" w:themeColor="accent1" w:themeShade="BF"/>
@@ -1251,7 +1556,7 @@
     <w:link w:val="Heading2"/>
     <w:uiPriority w:val="9"/>
     <w:semiHidden/>
-    <w:rsid w:val="009E4210"/>
+    <w:rsid w:val="00436807"/>
     <w:rPr>
       <w:rFonts w:asciiTheme="majorHAnsi" w:eastAsiaTheme="majorEastAsia" w:hAnsiTheme="majorHAnsi" w:cstheme="majorBidi"/>
       <w:color w:val="2F5496" w:themeColor="accent1" w:themeShade="BF"/>
@@ -1265,7 +1570,7 @@
     <w:link w:val="Heading3"/>
     <w:uiPriority w:val="9"/>
     <w:semiHidden/>
-    <w:rsid w:val="009E4210"/>
+    <w:rsid w:val="00436807"/>
     <w:rPr>
       <w:rFonts w:eastAsiaTheme="majorEastAsia" w:cstheme="majorBidi"/>
       <w:color w:val="2F5496" w:themeColor="accent1" w:themeShade="BF"/>
@@ -1279,7 +1584,7 @@
     <w:link w:val="Heading4"/>
     <w:uiPriority w:val="9"/>
     <w:semiHidden/>
-    <w:rsid w:val="009E4210"/>
+    <w:rsid w:val="00436807"/>
     <w:rPr>
       <w:rFonts w:eastAsiaTheme="majorEastAsia" w:cstheme="majorBidi"/>
       <w:i/>
@@ -1293,7 +1598,7 @@
     <w:link w:val="Heading5"/>
     <w:uiPriority w:val="9"/>
     <w:semiHidden/>
-    <w:rsid w:val="009E4210"/>
+    <w:rsid w:val="00436807"/>
     <w:rPr>
       <w:rFonts w:eastAsiaTheme="majorEastAsia" w:cstheme="majorBidi"/>
       <w:color w:val="2F5496" w:themeColor="accent1" w:themeShade="BF"/>
@@ -1305,7 +1610,7 @@
     <w:link w:val="Heading6"/>
     <w:uiPriority w:val="9"/>
     <w:semiHidden/>
-    <w:rsid w:val="009E4210"/>
+    <w:rsid w:val="00436807"/>
     <w:rPr>
       <w:rFonts w:eastAsiaTheme="majorEastAsia" w:cstheme="majorBidi"/>
       <w:i/>
@@ -1319,7 +1624,7 @@
     <w:link w:val="Heading7"/>
     <w:uiPriority w:val="9"/>
     <w:semiHidden/>
-    <w:rsid w:val="009E4210"/>
+    <w:rsid w:val="00436807"/>
     <w:rPr>
       <w:rFonts w:eastAsiaTheme="majorEastAsia" w:cstheme="majorBidi"/>
       <w:color w:val="595959" w:themeColor="text1" w:themeTint="A6"/>
@@ -1331,7 +1636,7 @@
     <w:link w:val="Heading8"/>
     <w:uiPriority w:val="9"/>
     <w:semiHidden/>
-    <w:rsid w:val="009E4210"/>
+    <w:rsid w:val="00436807"/>
     <w:rPr>
       <w:rFonts w:eastAsiaTheme="majorEastAsia" w:cstheme="majorBidi"/>
       <w:i/>
@@ -1345,7 +1650,7 @@
     <w:link w:val="Heading9"/>
     <w:uiPriority w:val="9"/>
     <w:semiHidden/>
-    <w:rsid w:val="009E4210"/>
+    <w:rsid w:val="00436807"/>
     <w:rPr>
       <w:rFonts w:eastAsiaTheme="majorEastAsia" w:cstheme="majorBidi"/>
       <w:color w:val="272727" w:themeColor="text1" w:themeTint="D8"/>
@@ -1358,7 +1663,7 @@
     <w:link w:val="TitleChar"/>
     <w:uiPriority w:val="10"/>
     <w:qFormat/>
-    <w:rsid w:val="009E4210"/>
+    <w:rsid w:val="00436807"/>
     <w:pPr>
       <w:spacing w:after="80" w:line="240" w:lineRule="auto"/>
       <w:contextualSpacing/>
@@ -1376,7 +1681,7 @@
     <w:basedOn w:val="DefaultParagraphFont"/>
     <w:link w:val="Title"/>
     <w:uiPriority w:val="10"/>
-    <w:rsid w:val="009E4210"/>
+    <w:rsid w:val="00436807"/>
     <w:rPr>
       <w:rFonts w:asciiTheme="majorHAnsi" w:eastAsiaTheme="majorEastAsia" w:hAnsiTheme="majorHAnsi" w:cstheme="majorBidi"/>
       <w:spacing w:val="-10"/>
@@ -1392,7 +1697,7 @@
     <w:link w:val="SubtitleChar"/>
     <w:uiPriority w:val="11"/>
     <w:qFormat/>
-    <w:rsid w:val="009E4210"/>
+    <w:rsid w:val="00436807"/>
     <w:pPr>
       <w:numPr>
         <w:ilvl w:val="1"/>
@@ -1411,7 +1716,7 @@
     <w:basedOn w:val="DefaultParagraphFont"/>
     <w:link w:val="Subtitle"/>
     <w:uiPriority w:val="11"/>
-    <w:rsid w:val="009E4210"/>
+    <w:rsid w:val="00436807"/>
     <w:rPr>
       <w:rFonts w:eastAsiaTheme="majorEastAsia" w:cstheme="majorBidi"/>
       <w:color w:val="595959" w:themeColor="text1" w:themeTint="A6"/>
@@ -1427,7 +1732,7 @@
     <w:link w:val="QuoteChar"/>
     <w:uiPriority w:val="29"/>
     <w:qFormat/>
-    <w:rsid w:val="009E4210"/>
+    <w:rsid w:val="00436807"/>
     <w:pPr>
       <w:spacing w:before="160"/>
       <w:jc w:val="center"/>
@@ -1443,7 +1748,7 @@
     <w:basedOn w:val="DefaultParagraphFont"/>
     <w:link w:val="Quote"/>
     <w:uiPriority w:val="29"/>
-    <w:rsid w:val="009E4210"/>
+    <w:rsid w:val="00436807"/>
     <w:rPr>
       <w:i/>
       <w:iCs/>
@@ -1455,7 +1760,7 @@
     <w:basedOn w:val="Normal"/>
     <w:uiPriority w:val="34"/>
     <w:qFormat/>
-    <w:rsid w:val="009E4210"/>
+    <w:rsid w:val="00436807"/>
     <w:pPr>
       <w:ind w:left="720"/>
       <w:contextualSpacing/>
@@ -1466,7 +1771,7 @@
     <w:basedOn w:val="DefaultParagraphFont"/>
     <w:uiPriority w:val="21"/>
     <w:qFormat/>
-    <w:rsid w:val="009E4210"/>
+    <w:rsid w:val="00436807"/>
     <w:rPr>
       <w:i/>
       <w:iCs/>
@@ -1480,7 +1785,7 @@
     <w:link w:val="IntenseQuoteChar"/>
     <w:uiPriority w:val="30"/>
     <w:qFormat/>
-    <w:rsid w:val="009E4210"/>
+    <w:rsid w:val="00436807"/>
     <w:pPr>
       <w:pBdr>
         <w:top w:val="single" w:sz="4" w:space="10" w:color="2F5496" w:themeColor="accent1" w:themeShade="BF"/>
@@ -1501,7 +1806,7 @@
     <w:basedOn w:val="DefaultParagraphFont"/>
     <w:link w:val="IntenseQuote"/>
     <w:uiPriority w:val="30"/>
-    <w:rsid w:val="009E4210"/>
+    <w:rsid w:val="00436807"/>
     <w:rPr>
       <w:i/>
       <w:iCs/>
@@ -1513,7 +1818,7 @@
     <w:basedOn w:val="DefaultParagraphFont"/>
     <w:uiPriority w:val="32"/>
     <w:qFormat/>
-    <w:rsid w:val="009E4210"/>
+    <w:rsid w:val="00436807"/>
     <w:rPr>
       <w:b/>
       <w:bCs/>

</xml_diff>

<commit_message>
Process Flow: integrated workflows and final review completed
</commit_message>
<xml_diff>
--- a/Documents/Process Flow Documentation.docx
+++ b/Documents/Process Flow Documentation.docx
@@ -67,7 +67,7 @@
           <w:noProof/>
         </w:rPr>
         <w:drawing>
-          <wp:inline distT="0" distB="0" distL="0" distR="0" wp14:anchorId="2E970A21" wp14:editId="736C65F5">
+          <wp:inline distT="0" distB="0" distL="0" distR="0" wp14:anchorId="5092C49D" wp14:editId="34CCA096">
             <wp:extent cx="4203700" cy="5751830"/>
             <wp:effectExtent l="0" t="0" r="6350" b="1270"/>
             <wp:docPr id="1828612862" name="Picture 1"/>
@@ -153,7 +153,7 @@
           <w:noProof/>
         </w:rPr>
         <w:drawing>
-          <wp:inline distT="0" distB="0" distL="0" distR="0" wp14:anchorId="20905D45" wp14:editId="5D56DDE1">
+          <wp:inline distT="0" distB="0" distL="0" distR="0" wp14:anchorId="45E6020C" wp14:editId="3DBD908C">
             <wp:extent cx="3257550" cy="7505700"/>
             <wp:effectExtent l="0" t="0" r="0" b="0"/>
             <wp:docPr id="8270746" name="Picture 1"/>
@@ -243,7 +243,7 @@
           <w:noProof/>
         </w:rPr>
         <w:drawing>
-          <wp:inline distT="0" distB="0" distL="0" distR="0" wp14:anchorId="688AFB52" wp14:editId="36D858EC">
+          <wp:inline distT="0" distB="0" distL="0" distR="0" wp14:anchorId="244C9F6B" wp14:editId="4339AEA9">
             <wp:extent cx="5943600" cy="1879600"/>
             <wp:effectExtent l="0" t="0" r="0" b="6350"/>
             <wp:docPr id="1858614678" name="Picture 1"/>
@@ -314,7 +314,7 @@
         </w:rPr>
         <w:lastRenderedPageBreak/>
         <w:drawing>
-          <wp:inline distT="0" distB="0" distL="0" distR="0" wp14:anchorId="24D8314C" wp14:editId="14E8091A">
+          <wp:inline distT="0" distB="0" distL="0" distR="0" wp14:anchorId="4F59E190" wp14:editId="139A43AE">
             <wp:extent cx="3575050" cy="7505700"/>
             <wp:effectExtent l="0" t="0" r="6350" b="0"/>
             <wp:docPr id="1041203157" name="Picture 1"/>
@@ -392,7 +392,7 @@
           <w:noProof/>
         </w:rPr>
         <w:drawing>
-          <wp:inline distT="0" distB="0" distL="0" distR="0" wp14:anchorId="24B1F1C7" wp14:editId="59953622">
+          <wp:inline distT="0" distB="0" distL="0" distR="0" wp14:anchorId="1538F682" wp14:editId="2DBCCCF6">
             <wp:extent cx="3676650" cy="6629400"/>
             <wp:effectExtent l="0" t="0" r="0" b="0"/>
             <wp:docPr id="1691600008" name="Picture 1"/>
@@ -470,7 +470,7 @@
           <w:noProof/>
         </w:rPr>
         <w:drawing>
-          <wp:inline distT="0" distB="0" distL="0" distR="0" wp14:anchorId="4C4AA432" wp14:editId="6689F6F1">
+          <wp:inline distT="0" distB="0" distL="0" distR="0" wp14:anchorId="43AF02A0" wp14:editId="5086421E">
             <wp:extent cx="4044950" cy="6199505"/>
             <wp:effectExtent l="0" t="0" r="0" b="0"/>
             <wp:docPr id="195446965" name="Picture 1"/>
@@ -545,7 +545,7 @@
           <w:noProof/>
         </w:rPr>
         <w:drawing>
-          <wp:inline distT="0" distB="0" distL="0" distR="0" wp14:anchorId="55D36127" wp14:editId="2942FAB3">
+          <wp:inline distT="0" distB="0" distL="0" distR="0" wp14:anchorId="0234B80E" wp14:editId="301C5546">
             <wp:extent cx="5943600" cy="1555750"/>
             <wp:effectExtent l="0" t="0" r="0" b="6350"/>
             <wp:docPr id="999379422" name="Picture 1"/>
@@ -622,7 +622,7 @@
           <w:noProof/>
         </w:rPr>
         <w:drawing>
-          <wp:inline distT="0" distB="0" distL="0" distR="0" wp14:anchorId="09985D3A" wp14:editId="353D3663">
+          <wp:inline distT="0" distB="0" distL="0" distR="0" wp14:anchorId="64CFAF36" wp14:editId="3FDA6A4D">
             <wp:extent cx="3790950" cy="4254500"/>
             <wp:effectExtent l="0" t="0" r="0" b="0"/>
             <wp:docPr id="142670541" name="Picture 1"/>
@@ -700,7 +700,7 @@
           <w:noProof/>
         </w:rPr>
         <w:drawing>
-          <wp:inline distT="0" distB="0" distL="0" distR="0" wp14:anchorId="085C5646" wp14:editId="59667AE5">
+          <wp:inline distT="0" distB="0" distL="0" distR="0" wp14:anchorId="0E93F9C9" wp14:editId="348DF97A">
             <wp:extent cx="4552950" cy="6546711"/>
             <wp:effectExtent l="0" t="0" r="0" b="6985"/>
             <wp:docPr id="794886150" name="Picture 1"/>
@@ -775,7 +775,7 @@
           <w:noProof/>
         </w:rPr>
         <w:drawing>
-          <wp:inline distT="0" distB="0" distL="0" distR="0" wp14:anchorId="4B857743" wp14:editId="5A3D1789">
+          <wp:inline distT="0" distB="0" distL="0" distR="0" wp14:anchorId="2636A539" wp14:editId="74428B21">
             <wp:extent cx="5943600" cy="5859780"/>
             <wp:effectExtent l="0" t="0" r="0" b="7620"/>
             <wp:docPr id="242590134" name="Picture 1"/>
@@ -850,7 +850,7 @@
           <w:noProof/>
         </w:rPr>
         <w:drawing>
-          <wp:inline distT="0" distB="0" distL="0" distR="0" wp14:anchorId="74BCC692" wp14:editId="091ACD26">
+          <wp:inline distT="0" distB="0" distL="0" distR="0" wp14:anchorId="08BEB5D1" wp14:editId="3B55C246">
             <wp:extent cx="5943600" cy="1771650"/>
             <wp:effectExtent l="0" t="0" r="0" b="0"/>
             <wp:docPr id="842842652" name="Picture 1"/>
@@ -896,6 +896,891 @@
       </w:r>
       <w:r>
         <w:t> – Illustrating how the system interfaces with diverse client platforms</w:t>
+      </w:r>
+    </w:p>
+    <w:p>
+      <w:r>
+        <w:pict w14:anchorId="79CB6401">
+          <v:rect id="_x0000_i1037" style="width:0;height:.75pt" o:hralign="center" o:hrstd="t" o:hr="t" fillcolor="#a0a0a0" stroked="f"/>
+        </w:pict>
+      </w:r>
+    </w:p>
+    <w:p>
+      <w:pPr>
+        <w:rPr>
+          <w:b/>
+          <w:bCs/>
+        </w:rPr>
+      </w:pPr>
+      <w:r>
+        <w:rPr>
+          <w:b/>
+          <w:bCs/>
+        </w:rPr>
+        <w:t>System Configuration Summary Table</w:t>
+      </w:r>
+    </w:p>
+    <w:tbl>
+      <w:tblPr>
+        <w:tblStyle w:val="GridTable5Dark-Accent6"/>
+        <w:tblW w:w="0" w:type="auto"/>
+        <w:tblLook w:val="04A0" w:firstRow="1" w:lastRow="0" w:firstColumn="1" w:lastColumn="0" w:noHBand="0" w:noVBand="1"/>
+      </w:tblPr>
+      <w:tblGrid>
+        <w:gridCol w:w="2043"/>
+        <w:gridCol w:w="2683"/>
+        <w:gridCol w:w="2148"/>
+        <w:gridCol w:w="2476"/>
+      </w:tblGrid>
+      <w:tr>
+        <w:trPr>
+          <w:cnfStyle w:val="100000000000" w:firstRow="1" w:lastRow="0" w:firstColumn="0" w:lastColumn="0" w:oddVBand="0" w:evenVBand="0" w:oddHBand="0" w:evenHBand="0" w:firstRowFirstColumn="0" w:firstRowLastColumn="0" w:lastRowFirstColumn="0" w:lastRowLastColumn="0"/>
+        </w:trPr>
+        <w:tc>
+          <w:tcPr>
+            <w:cnfStyle w:val="001000000000" w:firstRow="0" w:lastRow="0" w:firstColumn="1" w:lastColumn="0" w:oddVBand="0" w:evenVBand="0" w:oddHBand="0" w:evenHBand="0" w:firstRowFirstColumn="0" w:firstRowLastColumn="0" w:lastRowFirstColumn="0" w:lastRowLastColumn="0"/>
+            <w:tcW w:w="0" w:type="auto"/>
+            <w:hideMark/>
+          </w:tcPr>
+          <w:p>
+            <w:pPr>
+              <w:spacing w:after="160" w:line="278" w:lineRule="auto"/>
+            </w:pPr>
+            <w:r>
+              <w:t>Component</w:t>
+            </w:r>
+          </w:p>
+        </w:tc>
+        <w:tc>
+          <w:tcPr>
+            <w:tcW w:w="0" w:type="auto"/>
+            <w:hideMark/>
+          </w:tcPr>
+          <w:p>
+            <w:pPr>
+              <w:spacing w:after="160" w:line="278" w:lineRule="auto"/>
+              <w:cnfStyle w:val="100000000000" w:firstRow="1" w:lastRow="0" w:firstColumn="0" w:lastColumn="0" w:oddVBand="0" w:evenVBand="0" w:oddHBand="0" w:evenHBand="0" w:firstRowFirstColumn="0" w:firstRowLastColumn="0" w:lastRowFirstColumn="0" w:lastRowLastColumn="0"/>
+            </w:pPr>
+            <w:r>
+              <w:t>Primary Technology</w:t>
+            </w:r>
+          </w:p>
+        </w:tc>
+        <w:tc>
+          <w:tcPr>
+            <w:tcW w:w="0" w:type="auto"/>
+            <w:hideMark/>
+          </w:tcPr>
+          <w:p>
+            <w:pPr>
+              <w:spacing w:after="160" w:line="278" w:lineRule="auto"/>
+              <w:cnfStyle w:val="100000000000" w:firstRow="1" w:lastRow="0" w:firstColumn="0" w:lastColumn="0" w:oddVBand="0" w:evenVBand="0" w:oddHBand="0" w:evenHBand="0" w:firstRowFirstColumn="0" w:firstRowLastColumn="0" w:lastRowFirstColumn="0" w:lastRowLastColumn="0"/>
+            </w:pPr>
+            <w:r>
+              <w:t>Fallback Mechanism</w:t>
+            </w:r>
+          </w:p>
+        </w:tc>
+        <w:tc>
+          <w:tcPr>
+            <w:tcW w:w="0" w:type="auto"/>
+            <w:hideMark/>
+          </w:tcPr>
+          <w:p>
+            <w:pPr>
+              <w:spacing w:after="160" w:line="278" w:lineRule="auto"/>
+              <w:cnfStyle w:val="100000000000" w:firstRow="1" w:lastRow="0" w:firstColumn="0" w:lastColumn="0" w:oddVBand="0" w:evenVBand="0" w:oddHBand="0" w:evenHBand="0" w:firstRowFirstColumn="0" w:firstRowLastColumn="0" w:lastRowFirstColumn="0" w:lastRowLastColumn="0"/>
+            </w:pPr>
+            <w:r>
+              <w:t>Update Frequency</w:t>
+            </w:r>
+          </w:p>
+        </w:tc>
+      </w:tr>
+      <w:tr>
+        <w:trPr>
+          <w:cnfStyle w:val="000000100000" w:firstRow="0" w:lastRow="0" w:firstColumn="0" w:lastColumn="0" w:oddVBand="0" w:evenVBand="0" w:oddHBand="1" w:evenHBand="0" w:firstRowFirstColumn="0" w:firstRowLastColumn="0" w:lastRowFirstColumn="0" w:lastRowLastColumn="0"/>
+        </w:trPr>
+        <w:tc>
+          <w:tcPr>
+            <w:cnfStyle w:val="001000000000" w:firstRow="0" w:lastRow="0" w:firstColumn="1" w:lastColumn="0" w:oddVBand="0" w:evenVBand="0" w:oddHBand="0" w:evenHBand="0" w:firstRowFirstColumn="0" w:firstRowLastColumn="0" w:lastRowFirstColumn="0" w:lastRowLastColumn="0"/>
+            <w:tcW w:w="0" w:type="auto"/>
+            <w:hideMark/>
+          </w:tcPr>
+          <w:p>
+            <w:pPr>
+              <w:spacing w:after="160" w:line="278" w:lineRule="auto"/>
+            </w:pPr>
+            <w:r>
+              <w:t>Statistical Models</w:t>
+            </w:r>
+          </w:p>
+        </w:tc>
+        <w:tc>
+          <w:tcPr>
+            <w:tcW w:w="0" w:type="auto"/>
+            <w:hideMark/>
+          </w:tcPr>
+          <w:p>
+            <w:pPr>
+              <w:spacing w:after="160" w:line="278" w:lineRule="auto"/>
+              <w:cnfStyle w:val="000000100000" w:firstRow="0" w:lastRow="0" w:firstColumn="0" w:lastColumn="0" w:oddVBand="0" w:evenVBand="0" w:oddHBand="1" w:evenHBand="0" w:firstRowFirstColumn="0" w:firstRowLastColumn="0" w:lastRowFirstColumn="0" w:lastRowLastColumn="0"/>
+            </w:pPr>
+            <w:proofErr w:type="spellStart"/>
+            <w:r>
+              <w:t>XGBoost</w:t>
+            </w:r>
+            <w:proofErr w:type="spellEnd"/>
+            <w:r>
+              <w:t xml:space="preserve">, </w:t>
+            </w:r>
+            <w:proofErr w:type="spellStart"/>
+            <w:r>
+              <w:t>LightGBM</w:t>
+            </w:r>
+            <w:proofErr w:type="spellEnd"/>
+            <w:r>
+              <w:t xml:space="preserve"> Ensemble</w:t>
+            </w:r>
+          </w:p>
+        </w:tc>
+        <w:tc>
+          <w:tcPr>
+            <w:tcW w:w="0" w:type="auto"/>
+            <w:hideMark/>
+          </w:tcPr>
+          <w:p>
+            <w:pPr>
+              <w:spacing w:after="160" w:line="278" w:lineRule="auto"/>
+              <w:cnfStyle w:val="000000100000" w:firstRow="0" w:lastRow="0" w:firstColumn="0" w:lastColumn="0" w:oddVBand="0" w:evenVBand="0" w:oddHBand="1" w:evenHBand="0" w:firstRowFirstColumn="0" w:firstRowLastColumn="0" w:lastRowFirstColumn="0" w:lastRowLastColumn="0"/>
+            </w:pPr>
+            <w:r>
+              <w:t>Rule-based pricing tables</w:t>
+            </w:r>
+          </w:p>
+        </w:tc>
+        <w:tc>
+          <w:tcPr>
+            <w:tcW w:w="0" w:type="auto"/>
+            <w:hideMark/>
+          </w:tcPr>
+          <w:p>
+            <w:pPr>
+              <w:spacing w:after="160" w:line="278" w:lineRule="auto"/>
+              <w:cnfStyle w:val="000000100000" w:firstRow="0" w:lastRow="0" w:firstColumn="0" w:lastColumn="0" w:oddVBand="0" w:evenVBand="0" w:oddHBand="1" w:evenHBand="0" w:firstRowFirstColumn="0" w:firstRowLastColumn="0" w:lastRowFirstColumn="0" w:lastRowLastColumn="0"/>
+            </w:pPr>
+            <w:r>
+              <w:t>Bi-weekly retraining</w:t>
+            </w:r>
+          </w:p>
+        </w:tc>
+      </w:tr>
+      <w:tr>
+        <w:tc>
+          <w:tcPr>
+            <w:cnfStyle w:val="001000000000" w:firstRow="0" w:lastRow="0" w:firstColumn="1" w:lastColumn="0" w:oddVBand="0" w:evenVBand="0" w:oddHBand="0" w:evenHBand="0" w:firstRowFirstColumn="0" w:firstRowLastColumn="0" w:lastRowFirstColumn="0" w:lastRowLastColumn="0"/>
+            <w:tcW w:w="0" w:type="auto"/>
+            <w:hideMark/>
+          </w:tcPr>
+          <w:p>
+            <w:pPr>
+              <w:spacing w:after="160" w:line="278" w:lineRule="auto"/>
+            </w:pPr>
+            <w:r>
+              <w:t>LLM Reasoning</w:t>
+            </w:r>
+          </w:p>
+        </w:tc>
+        <w:tc>
+          <w:tcPr>
+            <w:tcW w:w="0" w:type="auto"/>
+            <w:hideMark/>
+          </w:tcPr>
+          <w:p>
+            <w:pPr>
+              <w:spacing w:after="160" w:line="278" w:lineRule="auto"/>
+              <w:cnfStyle w:val="000000000000" w:firstRow="0" w:lastRow="0" w:firstColumn="0" w:lastColumn="0" w:oddVBand="0" w:evenVBand="0" w:oddHBand="0" w:evenHBand="0" w:firstRowFirstColumn="0" w:firstRowLastColumn="0" w:lastRowFirstColumn="0" w:lastRowLastColumn="0"/>
+            </w:pPr>
+            <w:r>
+              <w:t>GPT-4 with custom prompts</w:t>
+            </w:r>
+          </w:p>
+        </w:tc>
+        <w:tc>
+          <w:tcPr>
+            <w:tcW w:w="0" w:type="auto"/>
+            <w:hideMark/>
+          </w:tcPr>
+          <w:p>
+            <w:pPr>
+              <w:spacing w:after="160" w:line="278" w:lineRule="auto"/>
+              <w:cnfStyle w:val="000000000000" w:firstRow="0" w:lastRow="0" w:firstColumn="0" w:lastColumn="0" w:oddVBand="0" w:evenVBand="0" w:oddHBand="0" w:evenHBand="0" w:firstRowFirstColumn="0" w:firstRowLastColumn="0" w:lastRowFirstColumn="0" w:lastRowLastColumn="0"/>
+            </w:pPr>
+            <w:r>
+              <w:t>Simplified expert system</w:t>
+            </w:r>
+          </w:p>
+        </w:tc>
+        <w:tc>
+          <w:tcPr>
+            <w:tcW w:w="0" w:type="auto"/>
+            <w:hideMark/>
+          </w:tcPr>
+          <w:p>
+            <w:pPr>
+              <w:spacing w:after="160" w:line="278" w:lineRule="auto"/>
+              <w:cnfStyle w:val="000000000000" w:firstRow="0" w:lastRow="0" w:firstColumn="0" w:lastColumn="0" w:oddVBand="0" w:evenVBand="0" w:oddHBand="0" w:evenHBand="0" w:firstRowFirstColumn="0" w:firstRowLastColumn="0" w:lastRowFirstColumn="0" w:lastRowLastColumn="0"/>
+            </w:pPr>
+            <w:r>
+              <w:t>Prompt optimization weekly</w:t>
+            </w:r>
+          </w:p>
+        </w:tc>
+      </w:tr>
+      <w:tr>
+        <w:trPr>
+          <w:cnfStyle w:val="000000100000" w:firstRow="0" w:lastRow="0" w:firstColumn="0" w:lastColumn="0" w:oddVBand="0" w:evenVBand="0" w:oddHBand="1" w:evenHBand="0" w:firstRowFirstColumn="0" w:firstRowLastColumn="0" w:lastRowFirstColumn="0" w:lastRowLastColumn="0"/>
+        </w:trPr>
+        <w:tc>
+          <w:tcPr>
+            <w:cnfStyle w:val="001000000000" w:firstRow="0" w:lastRow="0" w:firstColumn="1" w:lastColumn="0" w:oddVBand="0" w:evenVBand="0" w:oddHBand="0" w:evenHBand="0" w:firstRowFirstColumn="0" w:firstRowLastColumn="0" w:lastRowFirstColumn="0" w:lastRowLastColumn="0"/>
+            <w:tcW w:w="0" w:type="auto"/>
+            <w:hideMark/>
+          </w:tcPr>
+          <w:p>
+            <w:pPr>
+              <w:spacing w:after="160" w:line="278" w:lineRule="auto"/>
+            </w:pPr>
+            <w:r>
+              <w:t>Market Data Integration</w:t>
+            </w:r>
+          </w:p>
+        </w:tc>
+        <w:tc>
+          <w:tcPr>
+            <w:tcW w:w="0" w:type="auto"/>
+            <w:hideMark/>
+          </w:tcPr>
+          <w:p>
+            <w:pPr>
+              <w:spacing w:after="160" w:line="278" w:lineRule="auto"/>
+              <w:cnfStyle w:val="000000100000" w:firstRow="0" w:lastRow="0" w:firstColumn="0" w:lastColumn="0" w:oddVBand="0" w:evenVBand="0" w:oddHBand="1" w:evenHBand="0" w:firstRowFirstColumn="0" w:firstRowLastColumn="0" w:lastRowFirstColumn="0" w:lastRowLastColumn="0"/>
+            </w:pPr>
+            <w:r>
+              <w:t>Real-time APIs + caching</w:t>
+            </w:r>
+          </w:p>
+        </w:tc>
+        <w:tc>
+          <w:tcPr>
+            <w:tcW w:w="0" w:type="auto"/>
+            <w:hideMark/>
+          </w:tcPr>
+          <w:p>
+            <w:pPr>
+              <w:spacing w:after="160" w:line="278" w:lineRule="auto"/>
+              <w:cnfStyle w:val="000000100000" w:firstRow="0" w:lastRow="0" w:firstColumn="0" w:lastColumn="0" w:oddVBand="0" w:evenVBand="0" w:oddHBand="1" w:evenHBand="0" w:firstRowFirstColumn="0" w:firstRowLastColumn="0" w:lastRowFirstColumn="0" w:lastRowLastColumn="0"/>
+            </w:pPr>
+            <w:r>
+              <w:t>24-hour cached values</w:t>
+            </w:r>
+          </w:p>
+        </w:tc>
+        <w:tc>
+          <w:tcPr>
+            <w:tcW w:w="0" w:type="auto"/>
+            <w:hideMark/>
+          </w:tcPr>
+          <w:p>
+            <w:pPr>
+              <w:spacing w:after="160" w:line="278" w:lineRule="auto"/>
+              <w:cnfStyle w:val="000000100000" w:firstRow="0" w:lastRow="0" w:firstColumn="0" w:lastColumn="0" w:oddVBand="0" w:evenVBand="0" w:oddHBand="1" w:evenHBand="0" w:firstRowFirstColumn="0" w:firstRowLastColumn="0" w:lastRowFirstColumn="0" w:lastRowLastColumn="0"/>
+            </w:pPr>
+            <w:r>
+              <w:t>Continuous stream</w:t>
+            </w:r>
+          </w:p>
+        </w:tc>
+      </w:tr>
+      <w:tr>
+        <w:tc>
+          <w:tcPr>
+            <w:cnfStyle w:val="001000000000" w:firstRow="0" w:lastRow="0" w:firstColumn="1" w:lastColumn="0" w:oddVBand="0" w:evenVBand="0" w:oddHBand="0" w:evenHBand="0" w:firstRowFirstColumn="0" w:firstRowLastColumn="0" w:lastRowFirstColumn="0" w:lastRowLastColumn="0"/>
+            <w:tcW w:w="0" w:type="auto"/>
+            <w:hideMark/>
+          </w:tcPr>
+          <w:p>
+            <w:pPr>
+              <w:spacing w:after="160" w:line="278" w:lineRule="auto"/>
+            </w:pPr>
+            <w:r>
+              <w:t>Regulatory Engine</w:t>
+            </w:r>
+          </w:p>
+        </w:tc>
+        <w:tc>
+          <w:tcPr>
+            <w:tcW w:w="0" w:type="auto"/>
+            <w:hideMark/>
+          </w:tcPr>
+          <w:p>
+            <w:pPr>
+              <w:spacing w:after="160" w:line="278" w:lineRule="auto"/>
+              <w:cnfStyle w:val="000000000000" w:firstRow="0" w:lastRow="0" w:firstColumn="0" w:lastColumn="0" w:oddVBand="0" w:evenVBand="0" w:oddHBand="0" w:evenHBand="0" w:firstRowFirstColumn="0" w:firstRowLastColumn="0" w:lastRowFirstColumn="0" w:lastRowLastColumn="0"/>
+            </w:pPr>
+            <w:r>
+              <w:t>Rule database + compliance checker</w:t>
+            </w:r>
+          </w:p>
+        </w:tc>
+        <w:tc>
+          <w:tcPr>
+            <w:tcW w:w="0" w:type="auto"/>
+            <w:hideMark/>
+          </w:tcPr>
+          <w:p>
+            <w:pPr>
+              <w:spacing w:after="160" w:line="278" w:lineRule="auto"/>
+              <w:cnfStyle w:val="000000000000" w:firstRow="0" w:lastRow="0" w:firstColumn="0" w:lastColumn="0" w:oddVBand="0" w:evenVBand="0" w:oddHBand="0" w:evenHBand="0" w:firstRowFirstColumn="0" w:firstRowLastColumn="0" w:lastRowFirstColumn="0" w:lastRowLastColumn="0"/>
+            </w:pPr>
+            <w:r>
+              <w:t>Manual override capability</w:t>
+            </w:r>
+          </w:p>
+        </w:tc>
+        <w:tc>
+          <w:tcPr>
+            <w:tcW w:w="0" w:type="auto"/>
+            <w:hideMark/>
+          </w:tcPr>
+          <w:p>
+            <w:pPr>
+              <w:spacing w:after="160" w:line="278" w:lineRule="auto"/>
+              <w:cnfStyle w:val="000000000000" w:firstRow="0" w:lastRow="0" w:firstColumn="0" w:lastColumn="0" w:oddVBand="0" w:evenVBand="0" w:oddHBand="0" w:evenHBand="0" w:firstRowFirstColumn="0" w:firstRowLastColumn="0" w:lastRowFirstColumn="0" w:lastRowLastColumn="0"/>
+            </w:pPr>
+            <w:r>
+              <w:t>Immediate on regulation change</w:t>
+            </w:r>
+          </w:p>
+        </w:tc>
+      </w:tr>
+      <w:tr>
+        <w:trPr>
+          <w:cnfStyle w:val="000000100000" w:firstRow="0" w:lastRow="0" w:firstColumn="0" w:lastColumn="0" w:oddVBand="0" w:evenVBand="0" w:oddHBand="1" w:evenHBand="0" w:firstRowFirstColumn="0" w:firstRowLastColumn="0" w:lastRowFirstColumn="0" w:lastRowLastColumn="0"/>
+        </w:trPr>
+        <w:tc>
+          <w:tcPr>
+            <w:cnfStyle w:val="001000000000" w:firstRow="0" w:lastRow="0" w:firstColumn="1" w:lastColumn="0" w:oddVBand="0" w:evenVBand="0" w:oddHBand="0" w:evenHBand="0" w:firstRowFirstColumn="0" w:firstRowLastColumn="0" w:lastRowFirstColumn="0" w:lastRowLastColumn="0"/>
+            <w:tcW w:w="0" w:type="auto"/>
+            <w:hideMark/>
+          </w:tcPr>
+          <w:p>
+            <w:pPr>
+              <w:spacing w:after="160" w:line="278" w:lineRule="auto"/>
+            </w:pPr>
+            <w:r>
+              <w:t>Feature Pipeline</w:t>
+            </w:r>
+          </w:p>
+        </w:tc>
+        <w:tc>
+          <w:tcPr>
+            <w:tcW w:w="0" w:type="auto"/>
+            <w:hideMark/>
+          </w:tcPr>
+          <w:p>
+            <w:pPr>
+              <w:spacing w:after="160" w:line="278" w:lineRule="auto"/>
+              <w:cnfStyle w:val="000000100000" w:firstRow="0" w:lastRow="0" w:firstColumn="0" w:lastColumn="0" w:oddVBand="0" w:evenVBand="0" w:oddHBand="1" w:evenHBand="0" w:firstRowFirstColumn="0" w:firstRowLastColumn="0" w:lastRowFirstColumn="0" w:lastRowLastColumn="0"/>
+            </w:pPr>
+            <w:r>
+              <w:t>Custom Python transformers</w:t>
+            </w:r>
+          </w:p>
+        </w:tc>
+        <w:tc>
+          <w:tcPr>
+            <w:tcW w:w="0" w:type="auto"/>
+            <w:hideMark/>
+          </w:tcPr>
+          <w:p>
+            <w:pPr>
+              <w:spacing w:after="160" w:line="278" w:lineRule="auto"/>
+              <w:cnfStyle w:val="000000100000" w:firstRow="0" w:lastRow="0" w:firstColumn="0" w:lastColumn="0" w:oddVBand="0" w:evenVBand="0" w:oddHBand="1" w:evenHBand="0" w:firstRowFirstColumn="0" w:firstRowLastColumn="0" w:lastRowFirstColumn="0" w:lastRowLastColumn="0"/>
+            </w:pPr>
+            <w:r>
+              <w:t>Simplified feature set</w:t>
+            </w:r>
+          </w:p>
+        </w:tc>
+        <w:tc>
+          <w:tcPr>
+            <w:tcW w:w="0" w:type="auto"/>
+            <w:hideMark/>
+          </w:tcPr>
+          <w:p>
+            <w:pPr>
+              <w:spacing w:after="160" w:line="278" w:lineRule="auto"/>
+              <w:cnfStyle w:val="000000100000" w:firstRow="0" w:lastRow="0" w:firstColumn="0" w:lastColumn="0" w:oddVBand="0" w:evenVBand="0" w:oddHBand="1" w:evenHBand="0" w:firstRowFirstColumn="0" w:firstRowLastColumn="0" w:lastRowFirstColumn="0" w:lastRowLastColumn="0"/>
+            </w:pPr>
+            <w:r>
+              <w:t>Monthly refinement</w:t>
+            </w:r>
+          </w:p>
+        </w:tc>
+      </w:tr>
+    </w:tbl>
+    <w:p>
+      <w:pPr>
+        <w:rPr>
+          <w:b/>
+          <w:bCs/>
+        </w:rPr>
+      </w:pPr>
+      <w:r>
+        <w:rPr>
+          <w:b/>
+          <w:bCs/>
+        </w:rPr>
+        <w:t>Performance Metrics Table</w:t>
+      </w:r>
+    </w:p>
+    <w:tbl>
+      <w:tblPr>
+        <w:tblStyle w:val="GridTable5Dark-Accent6"/>
+        <w:tblW w:w="0" w:type="auto"/>
+        <w:tblLook w:val="04A0" w:firstRow="1" w:lastRow="0" w:firstColumn="1" w:lastColumn="0" w:noHBand="0" w:noVBand="1"/>
+      </w:tblPr>
+      <w:tblGrid>
+        <w:gridCol w:w="2525"/>
+        <w:gridCol w:w="2107"/>
+        <w:gridCol w:w="2298"/>
+        <w:gridCol w:w="2420"/>
+      </w:tblGrid>
+      <w:tr>
+        <w:trPr>
+          <w:cnfStyle w:val="100000000000" w:firstRow="1" w:lastRow="0" w:firstColumn="0" w:lastColumn="0" w:oddVBand="0" w:evenVBand="0" w:oddHBand="0" w:evenHBand="0" w:firstRowFirstColumn="0" w:firstRowLastColumn="0" w:lastRowFirstColumn="0" w:lastRowLastColumn="0"/>
+        </w:trPr>
+        <w:tc>
+          <w:tcPr>
+            <w:cnfStyle w:val="001000000000" w:firstRow="0" w:lastRow="0" w:firstColumn="1" w:lastColumn="0" w:oddVBand="0" w:evenVBand="0" w:oddHBand="0" w:evenHBand="0" w:firstRowFirstColumn="0" w:firstRowLastColumn="0" w:lastRowFirstColumn="0" w:lastRowLastColumn="0"/>
+            <w:tcW w:w="0" w:type="auto"/>
+            <w:hideMark/>
+          </w:tcPr>
+          <w:p>
+            <w:pPr>
+              <w:spacing w:after="160" w:line="278" w:lineRule="auto"/>
+            </w:pPr>
+            <w:r>
+              <w:t>Metric Category</w:t>
+            </w:r>
+          </w:p>
+        </w:tc>
+        <w:tc>
+          <w:tcPr>
+            <w:tcW w:w="0" w:type="auto"/>
+            <w:hideMark/>
+          </w:tcPr>
+          <w:p>
+            <w:pPr>
+              <w:spacing w:after="160" w:line="278" w:lineRule="auto"/>
+              <w:cnfStyle w:val="100000000000" w:firstRow="1" w:lastRow="0" w:firstColumn="0" w:lastColumn="0" w:oddVBand="0" w:evenVBand="0" w:oddHBand="0" w:evenHBand="0" w:firstRowFirstColumn="0" w:firstRowLastColumn="0" w:lastRowFirstColumn="0" w:lastRowLastColumn="0"/>
+            </w:pPr>
+            <w:r>
+              <w:t>Target Value</w:t>
+            </w:r>
+          </w:p>
+        </w:tc>
+        <w:tc>
+          <w:tcPr>
+            <w:tcW w:w="0" w:type="auto"/>
+            <w:hideMark/>
+          </w:tcPr>
+          <w:p>
+            <w:pPr>
+              <w:spacing w:after="160" w:line="278" w:lineRule="auto"/>
+              <w:cnfStyle w:val="100000000000" w:firstRow="1" w:lastRow="0" w:firstColumn="0" w:lastColumn="0" w:oddVBand="0" w:evenVBand="0" w:oddHBand="0" w:evenHBand="0" w:firstRowFirstColumn="0" w:firstRowLastColumn="0" w:lastRowFirstColumn="0" w:lastRowLastColumn="0"/>
+            </w:pPr>
+            <w:r>
+              <w:t>Current Performance</w:t>
+            </w:r>
+          </w:p>
+        </w:tc>
+        <w:tc>
+          <w:tcPr>
+            <w:tcW w:w="0" w:type="auto"/>
+            <w:hideMark/>
+          </w:tcPr>
+          <w:p>
+            <w:pPr>
+              <w:spacing w:after="160" w:line="278" w:lineRule="auto"/>
+              <w:cnfStyle w:val="100000000000" w:firstRow="1" w:lastRow="0" w:firstColumn="0" w:lastColumn="0" w:oddVBand="0" w:evenVBand="0" w:oddHBand="0" w:evenHBand="0" w:firstRowFirstColumn="0" w:firstRowLastColumn="0" w:lastRowFirstColumn="0" w:lastRowLastColumn="0"/>
+            </w:pPr>
+            <w:r>
+              <w:t>Monitoring Frequency</w:t>
+            </w:r>
+          </w:p>
+        </w:tc>
+      </w:tr>
+      <w:tr>
+        <w:trPr>
+          <w:cnfStyle w:val="000000100000" w:firstRow="0" w:lastRow="0" w:firstColumn="0" w:lastColumn="0" w:oddVBand="0" w:evenVBand="0" w:oddHBand="1" w:evenHBand="0" w:firstRowFirstColumn="0" w:firstRowLastColumn="0" w:lastRowFirstColumn="0" w:lastRowLastColumn="0"/>
+        </w:trPr>
+        <w:tc>
+          <w:tcPr>
+            <w:cnfStyle w:val="001000000000" w:firstRow="0" w:lastRow="0" w:firstColumn="1" w:lastColumn="0" w:oddVBand="0" w:evenVBand="0" w:oddHBand="0" w:evenHBand="0" w:firstRowFirstColumn="0" w:firstRowLastColumn="0" w:lastRowFirstColumn="0" w:lastRowLastColumn="0"/>
+            <w:tcW w:w="0" w:type="auto"/>
+            <w:hideMark/>
+          </w:tcPr>
+          <w:p>
+            <w:pPr>
+              <w:spacing w:after="160" w:line="278" w:lineRule="auto"/>
+            </w:pPr>
+            <w:r>
+              <w:t>Prediction Accuracy</w:t>
+            </w:r>
+          </w:p>
+        </w:tc>
+        <w:tc>
+          <w:tcPr>
+            <w:tcW w:w="0" w:type="auto"/>
+            <w:hideMark/>
+          </w:tcPr>
+          <w:p>
+            <w:pPr>
+              <w:spacing w:after="160" w:line="278" w:lineRule="auto"/>
+              <w:cnfStyle w:val="000000100000" w:firstRow="0" w:lastRow="0" w:firstColumn="0" w:lastColumn="0" w:oddVBand="0" w:evenVBand="0" w:oddHBand="1" w:evenHBand="0" w:firstRowFirstColumn="0" w:firstRowLastColumn="0" w:lastRowFirstColumn="0" w:lastRowLastColumn="0"/>
+            </w:pPr>
+            <w:r>
+              <w:t>±5% of sale price</w:t>
+            </w:r>
+          </w:p>
+        </w:tc>
+        <w:tc>
+          <w:tcPr>
+            <w:tcW w:w="0" w:type="auto"/>
+            <w:hideMark/>
+          </w:tcPr>
+          <w:p>
+            <w:pPr>
+              <w:spacing w:after="160" w:line="278" w:lineRule="auto"/>
+              <w:cnfStyle w:val="000000100000" w:firstRow="0" w:lastRow="0" w:firstColumn="0" w:lastColumn="0" w:oddVBand="0" w:evenVBand="0" w:oddHBand="1" w:evenHBand="0" w:firstRowFirstColumn="0" w:firstRowLastColumn="0" w:lastRowFirstColumn="0" w:lastRowLastColumn="0"/>
+            </w:pPr>
+            <w:r>
+              <w:t>±4.2%</w:t>
+            </w:r>
+          </w:p>
+        </w:tc>
+        <w:tc>
+          <w:tcPr>
+            <w:tcW w:w="0" w:type="auto"/>
+            <w:hideMark/>
+          </w:tcPr>
+          <w:p>
+            <w:pPr>
+              <w:spacing w:after="160" w:line="278" w:lineRule="auto"/>
+              <w:cnfStyle w:val="000000100000" w:firstRow="0" w:lastRow="0" w:firstColumn="0" w:lastColumn="0" w:oddVBand="0" w:evenVBand="0" w:oddHBand="1" w:evenHBand="0" w:firstRowFirstColumn="0" w:firstRowLastColumn="0" w:lastRowFirstColumn="0" w:lastRowLastColumn="0"/>
+            </w:pPr>
+            <w:r>
+              <w:t>Continuous validation</w:t>
+            </w:r>
+          </w:p>
+        </w:tc>
+      </w:tr>
+      <w:tr>
+        <w:tc>
+          <w:tcPr>
+            <w:cnfStyle w:val="001000000000" w:firstRow="0" w:lastRow="0" w:firstColumn="1" w:lastColumn="0" w:oddVBand="0" w:evenVBand="0" w:oddHBand="0" w:evenHBand="0" w:firstRowFirstColumn="0" w:firstRowLastColumn="0" w:lastRowFirstColumn="0" w:lastRowLastColumn="0"/>
+            <w:tcW w:w="0" w:type="auto"/>
+            <w:hideMark/>
+          </w:tcPr>
+          <w:p>
+            <w:pPr>
+              <w:spacing w:after="160" w:line="278" w:lineRule="auto"/>
+            </w:pPr>
+            <w:r>
+              <w:lastRenderedPageBreak/>
+              <w:t>System Response Time</w:t>
+            </w:r>
+          </w:p>
+        </w:tc>
+        <w:tc>
+          <w:tcPr>
+            <w:tcW w:w="0" w:type="auto"/>
+            <w:hideMark/>
+          </w:tcPr>
+          <w:p>
+            <w:pPr>
+              <w:spacing w:after="160" w:line="278" w:lineRule="auto"/>
+              <w:cnfStyle w:val="000000000000" w:firstRow="0" w:lastRow="0" w:firstColumn="0" w:lastColumn="0" w:oddVBand="0" w:evenVBand="0" w:oddHBand="0" w:evenHBand="0" w:firstRowFirstColumn="0" w:firstRowLastColumn="0" w:lastRowFirstColumn="0" w:lastRowLastColumn="0"/>
+            </w:pPr>
+            <w:r>
+              <w:t>&lt;500ms P95</w:t>
+            </w:r>
+          </w:p>
+        </w:tc>
+        <w:tc>
+          <w:tcPr>
+            <w:tcW w:w="0" w:type="auto"/>
+            <w:hideMark/>
+          </w:tcPr>
+          <w:p>
+            <w:pPr>
+              <w:spacing w:after="160" w:line="278" w:lineRule="auto"/>
+              <w:cnfStyle w:val="000000000000" w:firstRow="0" w:lastRow="0" w:firstColumn="0" w:lastColumn="0" w:oddVBand="0" w:evenVBand="0" w:oddHBand="0" w:evenHBand="0" w:firstRowFirstColumn="0" w:firstRowLastColumn="0" w:lastRowFirstColumn="0" w:lastRowLastColumn="0"/>
+            </w:pPr>
+            <w:r>
+              <w:t>420ms</w:t>
+            </w:r>
+          </w:p>
+        </w:tc>
+        <w:tc>
+          <w:tcPr>
+            <w:tcW w:w="0" w:type="auto"/>
+            <w:hideMark/>
+          </w:tcPr>
+          <w:p>
+            <w:pPr>
+              <w:spacing w:after="160" w:line="278" w:lineRule="auto"/>
+              <w:cnfStyle w:val="000000000000" w:firstRow="0" w:lastRow="0" w:firstColumn="0" w:lastColumn="0" w:oddVBand="0" w:evenVBand="0" w:oddHBand="0" w:evenHBand="0" w:firstRowFirstColumn="0" w:firstRowLastColumn="0" w:lastRowFirstColumn="0" w:lastRowLastColumn="0"/>
+            </w:pPr>
+            <w:r>
+              <w:t>Real-time monitoring</w:t>
+            </w:r>
+          </w:p>
+        </w:tc>
+      </w:tr>
+      <w:tr>
+        <w:trPr>
+          <w:cnfStyle w:val="000000100000" w:firstRow="0" w:lastRow="0" w:firstColumn="0" w:lastColumn="0" w:oddVBand="0" w:evenVBand="0" w:oddHBand="1" w:evenHBand="0" w:firstRowFirstColumn="0" w:firstRowLastColumn="0" w:lastRowFirstColumn="0" w:lastRowLastColumn="0"/>
+        </w:trPr>
+        <w:tc>
+          <w:tcPr>
+            <w:cnfStyle w:val="001000000000" w:firstRow="0" w:lastRow="0" w:firstColumn="1" w:lastColumn="0" w:oddVBand="0" w:evenVBand="0" w:oddHBand="0" w:evenHBand="0" w:firstRowFirstColumn="0" w:firstRowLastColumn="0" w:lastRowFirstColumn="0" w:lastRowLastColumn="0"/>
+            <w:tcW w:w="0" w:type="auto"/>
+            <w:hideMark/>
+          </w:tcPr>
+          <w:p>
+            <w:pPr>
+              <w:spacing w:after="160" w:line="278" w:lineRule="auto"/>
+            </w:pPr>
+            <w:r>
+              <w:t>Model Agreement Rate</w:t>
+            </w:r>
+          </w:p>
+        </w:tc>
+        <w:tc>
+          <w:tcPr>
+            <w:tcW w:w="0" w:type="auto"/>
+            <w:hideMark/>
+          </w:tcPr>
+          <w:p>
+            <w:pPr>
+              <w:spacing w:after="160" w:line="278" w:lineRule="auto"/>
+              <w:cnfStyle w:val="000000100000" w:firstRow="0" w:lastRow="0" w:firstColumn="0" w:lastColumn="0" w:oddVBand="0" w:evenVBand="0" w:oddHBand="1" w:evenHBand="0" w:firstRowFirstColumn="0" w:firstRowLastColumn="0" w:lastRowFirstColumn="0" w:lastRowLastColumn="0"/>
+            </w:pPr>
+            <w:r>
+              <w:t>&gt;85% consensus</w:t>
+            </w:r>
+          </w:p>
+        </w:tc>
+        <w:tc>
+          <w:tcPr>
+            <w:tcW w:w="0" w:type="auto"/>
+            <w:hideMark/>
+          </w:tcPr>
+          <w:p>
+            <w:pPr>
+              <w:spacing w:after="160" w:line="278" w:lineRule="auto"/>
+              <w:cnfStyle w:val="000000100000" w:firstRow="0" w:lastRow="0" w:firstColumn="0" w:lastColumn="0" w:oddVBand="0" w:evenVBand="0" w:oddHBand="1" w:evenHBand="0" w:firstRowFirstColumn="0" w:firstRowLastColumn="0" w:lastRowFirstColumn="0" w:lastRowLastColumn="0"/>
+            </w:pPr>
+            <w:r>
+              <w:t>88%</w:t>
+            </w:r>
+          </w:p>
+        </w:tc>
+        <w:tc>
+          <w:tcPr>
+            <w:tcW w:w="0" w:type="auto"/>
+            <w:hideMark/>
+          </w:tcPr>
+          <w:p>
+            <w:pPr>
+              <w:spacing w:after="160" w:line="278" w:lineRule="auto"/>
+              <w:cnfStyle w:val="000000100000" w:firstRow="0" w:lastRow="0" w:firstColumn="0" w:lastColumn="0" w:oddVBand="0" w:evenVBand="0" w:oddHBand="1" w:evenHBand="0" w:firstRowFirstColumn="0" w:firstRowLastColumn="0" w:lastRowFirstColumn="0" w:lastRowLastColumn="0"/>
+            </w:pPr>
+            <w:r>
+              <w:t>Weekly analysis</w:t>
+            </w:r>
+          </w:p>
+        </w:tc>
+      </w:tr>
+      <w:tr>
+        <w:tc>
+          <w:tcPr>
+            <w:cnfStyle w:val="001000000000" w:firstRow="0" w:lastRow="0" w:firstColumn="1" w:lastColumn="0" w:oddVBand="0" w:evenVBand="0" w:oddHBand="0" w:evenHBand="0" w:firstRowFirstColumn="0" w:firstRowLastColumn="0" w:lastRowFirstColumn="0" w:lastRowLastColumn="0"/>
+            <w:tcW w:w="0" w:type="auto"/>
+            <w:hideMark/>
+          </w:tcPr>
+          <w:p>
+            <w:pPr>
+              <w:spacing w:after="160" w:line="278" w:lineRule="auto"/>
+            </w:pPr>
+            <w:r>
+              <w:t>Error Rate</w:t>
+            </w:r>
+          </w:p>
+        </w:tc>
+        <w:tc>
+          <w:tcPr>
+            <w:tcW w:w="0" w:type="auto"/>
+            <w:hideMark/>
+          </w:tcPr>
+          <w:p>
+            <w:pPr>
+              <w:spacing w:after="160" w:line="278" w:lineRule="auto"/>
+              <w:cnfStyle w:val="000000000000" w:firstRow="0" w:lastRow="0" w:firstColumn="0" w:lastColumn="0" w:oddVBand="0" w:evenVBand="0" w:oddHBand="0" w:evenHBand="0" w:firstRowFirstColumn="0" w:firstRowLastColumn="0" w:lastRowFirstColumn="0" w:lastRowLastColumn="0"/>
+            </w:pPr>
+            <w:r>
+              <w:t>&lt;1% failed requests</w:t>
+            </w:r>
+          </w:p>
+        </w:tc>
+        <w:tc>
+          <w:tcPr>
+            <w:tcW w:w="0" w:type="auto"/>
+            <w:hideMark/>
+          </w:tcPr>
+          <w:p>
+            <w:pPr>
+              <w:spacing w:after="160" w:line="278" w:lineRule="auto"/>
+              <w:cnfStyle w:val="000000000000" w:firstRow="0" w:lastRow="0" w:firstColumn="0" w:lastColumn="0" w:oddVBand="0" w:evenVBand="0" w:oddHBand="0" w:evenHBand="0" w:firstRowFirstColumn="0" w:firstRowLastColumn="0" w:lastRowFirstColumn="0" w:lastRowLastColumn="0"/>
+            </w:pPr>
+            <w:r>
+              <w:t>0.7%</w:t>
+            </w:r>
+          </w:p>
+        </w:tc>
+        <w:tc>
+          <w:tcPr>
+            <w:tcW w:w="0" w:type="auto"/>
+            <w:hideMark/>
+          </w:tcPr>
+          <w:p>
+            <w:pPr>
+              <w:spacing w:after="160" w:line="278" w:lineRule="auto"/>
+              <w:cnfStyle w:val="000000000000" w:firstRow="0" w:lastRow="0" w:firstColumn="0" w:lastColumn="0" w:oddVBand="0" w:evenVBand="0" w:oddHBand="0" w:evenHBand="0" w:firstRowFirstColumn="0" w:firstRowLastColumn="0" w:lastRowFirstColumn="0" w:lastRowLastColumn="0"/>
+            </w:pPr>
+            <w:r>
+              <w:t>Daily review</w:t>
+            </w:r>
+          </w:p>
+        </w:tc>
+      </w:tr>
+      <w:tr>
+        <w:trPr>
+          <w:cnfStyle w:val="000000100000" w:firstRow="0" w:lastRow="0" w:firstColumn="0" w:lastColumn="0" w:oddVBand="0" w:evenVBand="0" w:oddHBand="1" w:evenHBand="0" w:firstRowFirstColumn="0" w:firstRowLastColumn="0" w:lastRowFirstColumn="0" w:lastRowLastColumn="0"/>
+        </w:trPr>
+        <w:tc>
+          <w:tcPr>
+            <w:cnfStyle w:val="001000000000" w:firstRow="0" w:lastRow="0" w:firstColumn="1" w:lastColumn="0" w:oddVBand="0" w:evenVBand="0" w:oddHBand="0" w:evenHBand="0" w:firstRowFirstColumn="0" w:firstRowLastColumn="0" w:lastRowFirstColumn="0" w:lastRowLastColumn="0"/>
+            <w:tcW w:w="0" w:type="auto"/>
+            <w:hideMark/>
+          </w:tcPr>
+          <w:p>
+            <w:pPr>
+              <w:spacing w:after="160" w:line="278" w:lineRule="auto"/>
+            </w:pPr>
+            <w:r>
+              <w:t>User Correction Rate</w:t>
+            </w:r>
+          </w:p>
+        </w:tc>
+        <w:tc>
+          <w:tcPr>
+            <w:tcW w:w="0" w:type="auto"/>
+            <w:hideMark/>
+          </w:tcPr>
+          <w:p>
+            <w:pPr>
+              <w:spacing w:after="160" w:line="278" w:lineRule="auto"/>
+              <w:cnfStyle w:val="000000100000" w:firstRow="0" w:lastRow="0" w:firstColumn="0" w:lastColumn="0" w:oddVBand="0" w:evenVBand="0" w:oddHBand="1" w:evenHBand="0" w:firstRowFirstColumn="0" w:firstRowLastColumn="0" w:lastRowFirstColumn="0" w:lastRowLastColumn="0"/>
+            </w:pPr>
+            <w:r>
+              <w:t>&lt;3% of predictions</w:t>
+            </w:r>
+          </w:p>
+        </w:tc>
+        <w:tc>
+          <w:tcPr>
+            <w:tcW w:w="0" w:type="auto"/>
+            <w:hideMark/>
+          </w:tcPr>
+          <w:p>
+            <w:pPr>
+              <w:spacing w:after="160" w:line="278" w:lineRule="auto"/>
+              <w:cnfStyle w:val="000000100000" w:firstRow="0" w:lastRow="0" w:firstColumn="0" w:lastColumn="0" w:oddVBand="0" w:evenVBand="0" w:oddHBand="1" w:evenHBand="0" w:firstRowFirstColumn="0" w:firstRowLastColumn="0" w:lastRowFirstColumn="0" w:lastRowLastColumn="0"/>
+            </w:pPr>
+            <w:r>
+              <w:t>2.1%</w:t>
+            </w:r>
+          </w:p>
+        </w:tc>
+        <w:tc>
+          <w:tcPr>
+            <w:tcW w:w="0" w:type="auto"/>
+            <w:hideMark/>
+          </w:tcPr>
+          <w:p>
+            <w:pPr>
+              <w:spacing w:after="160" w:line="278" w:lineRule="auto"/>
+              <w:cnfStyle w:val="000000100000" w:firstRow="0" w:lastRow="0" w:firstColumn="0" w:lastColumn="0" w:oddVBand="0" w:evenVBand="0" w:oddHBand="1" w:evenHBand="0" w:firstRowFirstColumn="0" w:firstRowLastColumn="0" w:lastRowFirstColumn="0" w:lastRowLastColumn="0"/>
+            </w:pPr>
+            <w:r>
+              <w:t>Weekly assessment</w:t>
+            </w:r>
+          </w:p>
+        </w:tc>
+      </w:tr>
+    </w:tbl>
+    <w:p>
+      <w:r>
+        <w:pict w14:anchorId="0AC8648A">
+          <v:rect id="_x0000_i1038" style="width:0;height:.75pt" o:hralign="center" o:hrstd="t" o:hr="t" fillcolor="#a0a0a0" stroked="f"/>
+        </w:pict>
+      </w:r>
+    </w:p>
+    <w:p>
+      <w:pPr>
+        <w:rPr>
+          <w:b/>
+          <w:bCs/>
+        </w:rPr>
+      </w:pPr>
+      <w:r>
+        <w:rPr>
+          <w:b/>
+          <w:bCs/>
+        </w:rPr>
+        <w:t>Conclusion</w:t>
+      </w:r>
+    </w:p>
+    <w:p>
+      <w:r>
+        <w:t xml:space="preserve">This process flow documentation illustrates </w:t>
+      </w:r>
+      <w:proofErr w:type="spellStart"/>
+      <w:r>
+        <w:t>AutoPrice</w:t>
+      </w:r>
+      <w:proofErr w:type="spellEnd"/>
+      <w:r>
+        <w:t xml:space="preserve"> AI's sophisticated yet transparent approach to used vehicle price prediction. The system's strength lies in its hybrid architecture—combining statistical precision with contextual reasoning—and its continuous learning capabilities. Each diagram reveals how data integrity, intelligent routing, and market awareness converge to deliver reliable, regulation-compliant pricing insights specifically tailored for the European automotive market.</w:t>
+      </w:r>
+    </w:p>
+    <w:p>
+      <w:r>
+        <w:t>The modular design ensures scalability and adaptability, allowing the system to evolve alongside market changes, regulatory updates, and emerging vehicle technologies while maintaining the core commitment to pricing transparency and accuracy.</w:t>
       </w:r>
     </w:p>
     <w:p/>
@@ -1309,7 +2194,6 @@
   <w:style w:type="paragraph" w:default="1" w:styleId="Normal">
     <w:name w:val="Normal"/>
     <w:qFormat/>
-    <w:rsid w:val="00436807"/>
   </w:style>
   <w:style w:type="paragraph" w:styleId="Heading1">
     <w:name w:val="heading 1"/>
@@ -1318,7 +2202,7 @@
     <w:link w:val="Heading1Char"/>
     <w:uiPriority w:val="9"/>
     <w:qFormat/>
-    <w:rsid w:val="00436807"/>
+    <w:rsid w:val="00E12A87"/>
     <w:pPr>
       <w:keepNext/>
       <w:keepLines/>
@@ -1341,7 +2225,7 @@
     <w:semiHidden/>
     <w:unhideWhenUsed/>
     <w:qFormat/>
-    <w:rsid w:val="00436807"/>
+    <w:rsid w:val="00E12A87"/>
     <w:pPr>
       <w:keepNext/>
       <w:keepLines/>
@@ -1364,7 +2248,7 @@
     <w:semiHidden/>
     <w:unhideWhenUsed/>
     <w:qFormat/>
-    <w:rsid w:val="00436807"/>
+    <w:rsid w:val="00E12A87"/>
     <w:pPr>
       <w:keepNext/>
       <w:keepLines/>
@@ -1387,7 +2271,7 @@
     <w:semiHidden/>
     <w:unhideWhenUsed/>
     <w:qFormat/>
-    <w:rsid w:val="00436807"/>
+    <w:rsid w:val="00E12A87"/>
     <w:pPr>
       <w:keepNext/>
       <w:keepLines/>
@@ -1410,7 +2294,7 @@
     <w:semiHidden/>
     <w:unhideWhenUsed/>
     <w:qFormat/>
-    <w:rsid w:val="00436807"/>
+    <w:rsid w:val="00E12A87"/>
     <w:pPr>
       <w:keepNext/>
       <w:keepLines/>
@@ -1431,7 +2315,7 @@
     <w:semiHidden/>
     <w:unhideWhenUsed/>
     <w:qFormat/>
-    <w:rsid w:val="00436807"/>
+    <w:rsid w:val="00E12A87"/>
     <w:pPr>
       <w:keepNext/>
       <w:keepLines/>
@@ -1454,7 +2338,7 @@
     <w:semiHidden/>
     <w:unhideWhenUsed/>
     <w:qFormat/>
-    <w:rsid w:val="00436807"/>
+    <w:rsid w:val="00E12A87"/>
     <w:pPr>
       <w:keepNext/>
       <w:keepLines/>
@@ -1475,7 +2359,7 @@
     <w:semiHidden/>
     <w:unhideWhenUsed/>
     <w:qFormat/>
-    <w:rsid w:val="00436807"/>
+    <w:rsid w:val="00E12A87"/>
     <w:pPr>
       <w:keepNext/>
       <w:keepLines/>
@@ -1498,7 +2382,7 @@
     <w:semiHidden/>
     <w:unhideWhenUsed/>
     <w:qFormat/>
-    <w:rsid w:val="00436807"/>
+    <w:rsid w:val="00E12A87"/>
     <w:pPr>
       <w:keepNext/>
       <w:keepLines/>
@@ -1513,7 +2397,6 @@
   <w:style w:type="character" w:default="1" w:styleId="DefaultParagraphFont">
     <w:name w:val="Default Paragraph Font"/>
     <w:uiPriority w:val="1"/>
-    <w:semiHidden/>
     <w:unhideWhenUsed/>
   </w:style>
   <w:style w:type="table" w:default="1" w:styleId="TableNormal">
@@ -1542,7 +2425,7 @@
     <w:basedOn w:val="DefaultParagraphFont"/>
     <w:link w:val="Heading1"/>
     <w:uiPriority w:val="9"/>
-    <w:rsid w:val="00436807"/>
+    <w:rsid w:val="00E12A87"/>
     <w:rPr>
       <w:rFonts w:asciiTheme="majorHAnsi" w:eastAsiaTheme="majorEastAsia" w:hAnsiTheme="majorHAnsi" w:cstheme="majorBidi"/>
       <w:color w:val="2F5496" w:themeColor="accent1" w:themeShade="BF"/>
@@ -1556,7 +2439,7 @@
     <w:link w:val="Heading2"/>
     <w:uiPriority w:val="9"/>
     <w:semiHidden/>
-    <w:rsid w:val="00436807"/>
+    <w:rsid w:val="00E12A87"/>
     <w:rPr>
       <w:rFonts w:asciiTheme="majorHAnsi" w:eastAsiaTheme="majorEastAsia" w:hAnsiTheme="majorHAnsi" w:cstheme="majorBidi"/>
       <w:color w:val="2F5496" w:themeColor="accent1" w:themeShade="BF"/>
@@ -1570,7 +2453,7 @@
     <w:link w:val="Heading3"/>
     <w:uiPriority w:val="9"/>
     <w:semiHidden/>
-    <w:rsid w:val="00436807"/>
+    <w:rsid w:val="00E12A87"/>
     <w:rPr>
       <w:rFonts w:eastAsiaTheme="majorEastAsia" w:cstheme="majorBidi"/>
       <w:color w:val="2F5496" w:themeColor="accent1" w:themeShade="BF"/>
@@ -1584,7 +2467,7 @@
     <w:link w:val="Heading4"/>
     <w:uiPriority w:val="9"/>
     <w:semiHidden/>
-    <w:rsid w:val="00436807"/>
+    <w:rsid w:val="00E12A87"/>
     <w:rPr>
       <w:rFonts w:eastAsiaTheme="majorEastAsia" w:cstheme="majorBidi"/>
       <w:i/>
@@ -1598,7 +2481,7 @@
     <w:link w:val="Heading5"/>
     <w:uiPriority w:val="9"/>
     <w:semiHidden/>
-    <w:rsid w:val="00436807"/>
+    <w:rsid w:val="00E12A87"/>
     <w:rPr>
       <w:rFonts w:eastAsiaTheme="majorEastAsia" w:cstheme="majorBidi"/>
       <w:color w:val="2F5496" w:themeColor="accent1" w:themeShade="BF"/>
@@ -1610,7 +2493,7 @@
     <w:link w:val="Heading6"/>
     <w:uiPriority w:val="9"/>
     <w:semiHidden/>
-    <w:rsid w:val="00436807"/>
+    <w:rsid w:val="00E12A87"/>
     <w:rPr>
       <w:rFonts w:eastAsiaTheme="majorEastAsia" w:cstheme="majorBidi"/>
       <w:i/>
@@ -1624,7 +2507,7 @@
     <w:link w:val="Heading7"/>
     <w:uiPriority w:val="9"/>
     <w:semiHidden/>
-    <w:rsid w:val="00436807"/>
+    <w:rsid w:val="00E12A87"/>
     <w:rPr>
       <w:rFonts w:eastAsiaTheme="majorEastAsia" w:cstheme="majorBidi"/>
       <w:color w:val="595959" w:themeColor="text1" w:themeTint="A6"/>
@@ -1636,7 +2519,7 @@
     <w:link w:val="Heading8"/>
     <w:uiPriority w:val="9"/>
     <w:semiHidden/>
-    <w:rsid w:val="00436807"/>
+    <w:rsid w:val="00E12A87"/>
     <w:rPr>
       <w:rFonts w:eastAsiaTheme="majorEastAsia" w:cstheme="majorBidi"/>
       <w:i/>
@@ -1650,7 +2533,7 @@
     <w:link w:val="Heading9"/>
     <w:uiPriority w:val="9"/>
     <w:semiHidden/>
-    <w:rsid w:val="00436807"/>
+    <w:rsid w:val="00E12A87"/>
     <w:rPr>
       <w:rFonts w:eastAsiaTheme="majorEastAsia" w:cstheme="majorBidi"/>
       <w:color w:val="272727" w:themeColor="text1" w:themeTint="D8"/>
@@ -1663,7 +2546,7 @@
     <w:link w:val="TitleChar"/>
     <w:uiPriority w:val="10"/>
     <w:qFormat/>
-    <w:rsid w:val="00436807"/>
+    <w:rsid w:val="00E12A87"/>
     <w:pPr>
       <w:spacing w:after="80" w:line="240" w:lineRule="auto"/>
       <w:contextualSpacing/>
@@ -1681,7 +2564,7 @@
     <w:basedOn w:val="DefaultParagraphFont"/>
     <w:link w:val="Title"/>
     <w:uiPriority w:val="10"/>
-    <w:rsid w:val="00436807"/>
+    <w:rsid w:val="00E12A87"/>
     <w:rPr>
       <w:rFonts w:asciiTheme="majorHAnsi" w:eastAsiaTheme="majorEastAsia" w:hAnsiTheme="majorHAnsi" w:cstheme="majorBidi"/>
       <w:spacing w:val="-10"/>
@@ -1697,7 +2580,7 @@
     <w:link w:val="SubtitleChar"/>
     <w:uiPriority w:val="11"/>
     <w:qFormat/>
-    <w:rsid w:val="00436807"/>
+    <w:rsid w:val="00E12A87"/>
     <w:pPr>
       <w:numPr>
         <w:ilvl w:val="1"/>
@@ -1716,7 +2599,7 @@
     <w:basedOn w:val="DefaultParagraphFont"/>
     <w:link w:val="Subtitle"/>
     <w:uiPriority w:val="11"/>
-    <w:rsid w:val="00436807"/>
+    <w:rsid w:val="00E12A87"/>
     <w:rPr>
       <w:rFonts w:eastAsiaTheme="majorEastAsia" w:cstheme="majorBidi"/>
       <w:color w:val="595959" w:themeColor="text1" w:themeTint="A6"/>
@@ -1732,7 +2615,7 @@
     <w:link w:val="QuoteChar"/>
     <w:uiPriority w:val="29"/>
     <w:qFormat/>
-    <w:rsid w:val="00436807"/>
+    <w:rsid w:val="00E12A87"/>
     <w:pPr>
       <w:spacing w:before="160"/>
       <w:jc w:val="center"/>
@@ -1748,7 +2631,7 @@
     <w:basedOn w:val="DefaultParagraphFont"/>
     <w:link w:val="Quote"/>
     <w:uiPriority w:val="29"/>
-    <w:rsid w:val="00436807"/>
+    <w:rsid w:val="00E12A87"/>
     <w:rPr>
       <w:i/>
       <w:iCs/>
@@ -1760,7 +2643,7 @@
     <w:basedOn w:val="Normal"/>
     <w:uiPriority w:val="34"/>
     <w:qFormat/>
-    <w:rsid w:val="00436807"/>
+    <w:rsid w:val="00E12A87"/>
     <w:pPr>
       <w:ind w:left="720"/>
       <w:contextualSpacing/>
@@ -1771,7 +2654,7 @@
     <w:basedOn w:val="DefaultParagraphFont"/>
     <w:uiPriority w:val="21"/>
     <w:qFormat/>
-    <w:rsid w:val="00436807"/>
+    <w:rsid w:val="00E12A87"/>
     <w:rPr>
       <w:i/>
       <w:iCs/>
@@ -1785,7 +2668,7 @@
     <w:link w:val="IntenseQuoteChar"/>
     <w:uiPriority w:val="30"/>
     <w:qFormat/>
-    <w:rsid w:val="00436807"/>
+    <w:rsid w:val="00E12A87"/>
     <w:pPr>
       <w:pBdr>
         <w:top w:val="single" w:sz="4" w:space="10" w:color="2F5496" w:themeColor="accent1" w:themeShade="BF"/>
@@ -1806,7 +2689,7 @@
     <w:basedOn w:val="DefaultParagraphFont"/>
     <w:link w:val="IntenseQuote"/>
     <w:uiPriority w:val="30"/>
-    <w:rsid w:val="00436807"/>
+    <w:rsid w:val="00E12A87"/>
     <w:rPr>
       <w:i/>
       <w:iCs/>
@@ -1818,7 +2701,7 @@
     <w:basedOn w:val="DefaultParagraphFont"/>
     <w:uiPriority w:val="32"/>
     <w:qFormat/>
-    <w:rsid w:val="00436807"/>
+    <w:rsid w:val="00E12A87"/>
     <w:rPr>
       <w:b/>
       <w:bCs/>
@@ -1826,6 +2709,112 @@
       <w:color w:val="2F5496" w:themeColor="accent1" w:themeShade="BF"/>
       <w:spacing w:val="5"/>
     </w:rPr>
+  </w:style>
+  <w:style w:type="table" w:styleId="GridTable5Dark-Accent6">
+    <w:name w:val="Grid Table 5 Dark Accent 6"/>
+    <w:basedOn w:val="TableNormal"/>
+    <w:uiPriority w:val="50"/>
+    <w:rsid w:val="00FB09B3"/>
+    <w:pPr>
+      <w:spacing w:after="0" w:line="240" w:lineRule="auto"/>
+    </w:pPr>
+    <w:tblPr>
+      <w:tblStyleRowBandSize w:val="1"/>
+      <w:tblStyleColBandSize w:val="1"/>
+      <w:tblBorders>
+        <w:top w:val="single" w:sz="4" w:space="0" w:color="FFFFFF" w:themeColor="background1"/>
+        <w:left w:val="single" w:sz="4" w:space="0" w:color="FFFFFF" w:themeColor="background1"/>
+        <w:bottom w:val="single" w:sz="4" w:space="0" w:color="FFFFFF" w:themeColor="background1"/>
+        <w:right w:val="single" w:sz="4" w:space="0" w:color="FFFFFF" w:themeColor="background1"/>
+        <w:insideH w:val="single" w:sz="4" w:space="0" w:color="FFFFFF" w:themeColor="background1"/>
+        <w:insideV w:val="single" w:sz="4" w:space="0" w:color="FFFFFF" w:themeColor="background1"/>
+      </w:tblBorders>
+    </w:tblPr>
+    <w:tcPr>
+      <w:shd w:val="clear" w:color="auto" w:fill="E2EFD9" w:themeFill="accent6" w:themeFillTint="33"/>
+    </w:tcPr>
+    <w:tblStylePr w:type="firstRow">
+      <w:rPr>
+        <w:b/>
+        <w:bCs/>
+        <w:color w:val="FFFFFF" w:themeColor="background1"/>
+      </w:rPr>
+      <w:tblPr/>
+      <w:tcPr>
+        <w:tcBorders>
+          <w:top w:val="single" w:sz="4" w:space="0" w:color="FFFFFF" w:themeColor="background1"/>
+          <w:left w:val="single" w:sz="4" w:space="0" w:color="FFFFFF" w:themeColor="background1"/>
+          <w:right w:val="single" w:sz="4" w:space="0" w:color="FFFFFF" w:themeColor="background1"/>
+          <w:insideH w:val="nil"/>
+          <w:insideV w:val="nil"/>
+        </w:tcBorders>
+        <w:shd w:val="clear" w:color="auto" w:fill="70AD47" w:themeFill="accent6"/>
+      </w:tcPr>
+    </w:tblStylePr>
+    <w:tblStylePr w:type="lastRow">
+      <w:rPr>
+        <w:b/>
+        <w:bCs/>
+        <w:color w:val="FFFFFF" w:themeColor="background1"/>
+      </w:rPr>
+      <w:tblPr/>
+      <w:tcPr>
+        <w:tcBorders>
+          <w:left w:val="single" w:sz="4" w:space="0" w:color="FFFFFF" w:themeColor="background1"/>
+          <w:bottom w:val="single" w:sz="4" w:space="0" w:color="FFFFFF" w:themeColor="background1"/>
+          <w:right w:val="single" w:sz="4" w:space="0" w:color="FFFFFF" w:themeColor="background1"/>
+          <w:insideH w:val="nil"/>
+          <w:insideV w:val="nil"/>
+        </w:tcBorders>
+        <w:shd w:val="clear" w:color="auto" w:fill="70AD47" w:themeFill="accent6"/>
+      </w:tcPr>
+    </w:tblStylePr>
+    <w:tblStylePr w:type="firstCol">
+      <w:rPr>
+        <w:b/>
+        <w:bCs/>
+        <w:color w:val="FFFFFF" w:themeColor="background1"/>
+      </w:rPr>
+      <w:tblPr/>
+      <w:tcPr>
+        <w:tcBorders>
+          <w:top w:val="single" w:sz="4" w:space="0" w:color="FFFFFF" w:themeColor="background1"/>
+          <w:left w:val="single" w:sz="4" w:space="0" w:color="FFFFFF" w:themeColor="background1"/>
+          <w:bottom w:val="single" w:sz="4" w:space="0" w:color="FFFFFF" w:themeColor="background1"/>
+          <w:insideV w:val="nil"/>
+        </w:tcBorders>
+        <w:shd w:val="clear" w:color="auto" w:fill="70AD47" w:themeFill="accent6"/>
+      </w:tcPr>
+    </w:tblStylePr>
+    <w:tblStylePr w:type="lastCol">
+      <w:rPr>
+        <w:b/>
+        <w:bCs/>
+        <w:color w:val="FFFFFF" w:themeColor="background1"/>
+      </w:rPr>
+      <w:tblPr/>
+      <w:tcPr>
+        <w:tcBorders>
+          <w:top w:val="single" w:sz="4" w:space="0" w:color="FFFFFF" w:themeColor="background1"/>
+          <w:bottom w:val="single" w:sz="4" w:space="0" w:color="FFFFFF" w:themeColor="background1"/>
+          <w:right w:val="single" w:sz="4" w:space="0" w:color="FFFFFF" w:themeColor="background1"/>
+          <w:insideV w:val="nil"/>
+        </w:tcBorders>
+        <w:shd w:val="clear" w:color="auto" w:fill="70AD47" w:themeFill="accent6"/>
+      </w:tcPr>
+    </w:tblStylePr>
+    <w:tblStylePr w:type="band1Vert">
+      <w:tblPr/>
+      <w:tcPr>
+        <w:shd w:val="clear" w:color="auto" w:fill="C5E0B3" w:themeFill="accent6" w:themeFillTint="66"/>
+      </w:tcPr>
+    </w:tblStylePr>
+    <w:tblStylePr w:type="band1Horz">
+      <w:tblPr/>
+      <w:tcPr>
+        <w:shd w:val="clear" w:color="auto" w:fill="C5E0B3" w:themeFill="accent6" w:themeFillTint="66"/>
+      </w:tcPr>
+    </w:tblStylePr>
   </w:style>
 </w:styles>
 </file>

</xml_diff>